<commit_message>
feat(documentation): add Iteration 2 report with test case matrix and project updates
</commit_message>
<xml_diff>
--- a/documentation/Iteration 1 Report.docx
+++ b/documentation/Iteration 1 Report.docx
@@ -11,11 +11,11 @@
       </w:tblPr>
       <w:tblGrid>
         <w:gridCol w:w="640"/>
-        <w:gridCol w:w="4280"/>
-        <w:gridCol w:w="3320"/>
-        <w:gridCol w:w="2509"/>
-        <w:gridCol w:w="3265"/>
-        <w:gridCol w:w="2112"/>
+        <w:gridCol w:w="4062"/>
+        <w:gridCol w:w="3060"/>
+        <w:gridCol w:w="2377"/>
+        <w:gridCol w:w="3000"/>
+        <w:gridCol w:w="2987"/>
       </w:tblGrid>
       <w:tr>
         <w:tc>
@@ -186,7 +186,7 @@
             </w:pPr>
             <w:proofErr w:type="spellStart"/>
             <w:r>
-              <w:t>ChatModelTest.test_chat_creation</w:t>
+              <w:t>test_voucher_creation</w:t>
             </w:r>
             <w:proofErr w:type="spellEnd"/>
           </w:p>
@@ -197,36 +197,37 @@
           </w:tcPr>
           <w:p>
             <w:r>
-              <w:t>1)</w:t>
-            </w:r>
-            <w:proofErr w:type="spellStart"/>
-            <w:r>
-              <w:t>Createuser:username</w:t>
-            </w:r>
-            <w:proofErr w:type="spellEnd"/>
-            <w:r>
-              <w:t>='</w:t>
-            </w:r>
-            <w:proofErr w:type="spellStart"/>
-            <w:r>
-              <w:t>testuser</w:t>
-            </w:r>
-            <w:proofErr w:type="spellEnd"/>
-            <w:r>
-              <w:t>', email='</w:t>
-            </w:r>
-            <w:proofErr w:type="spellStart"/>
-            <w:r>
-              <w:t>test@test.test</w:t>
-            </w:r>
-            <w:proofErr w:type="spellEnd"/>
-            <w:r>
-              <w:t>'</w:t>
-            </w:r>
-          </w:p>
-          <w:p>
-            <w:r>
-              <w:t>2) Create Chat(user=user)</w:t>
+              <w:t xml:space="preserve">Voucher with code </w:t>
+            </w:r>
+            <w:r>
+              <w:rPr>
+                <w:rStyle w:val="HTML"/>
+                <w:rFonts w:eastAsiaTheme="minorHAnsi"/>
+              </w:rPr>
+              <w:t>TEST100</w:t>
+            </w:r>
+            <w:r>
+              <w:t xml:space="preserve">, discount </w:t>
+            </w:r>
+            <w:r>
+              <w:rPr>
+                <w:rStyle w:val="HTML"/>
+                <w:rFonts w:eastAsiaTheme="minorHAnsi"/>
+              </w:rPr>
+              <w:t>20</w:t>
+            </w:r>
+            <w:r>
+              <w:t xml:space="preserve">, active status </w:t>
+            </w:r>
+            <w:r>
+              <w:rPr>
+                <w:rStyle w:val="HTML"/>
+                <w:rFonts w:eastAsiaTheme="minorHAnsi"/>
+              </w:rPr>
+              <w:t>True</w:t>
+            </w:r>
+            <w:r>
+              <w:t>, user assigned</w:t>
             </w:r>
           </w:p>
         </w:tc>
@@ -236,20 +237,7 @@
           </w:tcPr>
           <w:p>
             <w:r>
-              <w:t>Chat successfully created and linked to the user,</w:t>
-            </w:r>
-          </w:p>
-          <w:p>
-            <w:r>
-              <w:t xml:space="preserve"> </w:t>
-            </w:r>
-            <w:proofErr w:type="spellStart"/>
-            <w:r>
-              <w:t>is_active</w:t>
-            </w:r>
-            <w:proofErr w:type="spellEnd"/>
-            <w:r>
-              <w:t xml:space="preserve"> = True</w:t>
+              <w:t>The voucher should be created successfully with the given attributes.</w:t>
             </w:r>
           </w:p>
         </w:tc>
@@ -259,15 +247,7 @@
           </w:tcPr>
           <w:p>
             <w:r>
-              <w:t>Chat created with user=</w:t>
-            </w:r>
-            <w:proofErr w:type="spellStart"/>
-            <w:r>
-              <w:t>testuser,is_active</w:t>
-            </w:r>
-            <w:proofErr w:type="spellEnd"/>
-            <w:r>
-              <w:t>=True, test passes</w:t>
+              <w:t>The voucher was created, assigned an ID, and all attributes matched expectations.</w:t>
             </w:r>
           </w:p>
         </w:tc>
@@ -276,7 +256,15 @@
             <w:tcW w:w="3050" w:type="dxa"/>
           </w:tcPr>
           <w:p>
-            <w:r>
+            <w:pPr>
+              <w:rPr>
+                <w:lang w:val="en-US"/>
+              </w:rPr>
+            </w:pPr>
+            <w:r>
+              <w:rPr>
+                <w:lang w:val="en-US"/>
+              </w:rPr>
               <w:t>Pass</w:t>
             </w:r>
           </w:p>
@@ -300,7 +288,7 @@
           <w:p>
             <w:proofErr w:type="spellStart"/>
             <w:r>
-              <w:t>MessageModelTest.test_message_creation</w:t>
+              <w:t>test_voucher_string_representation</w:t>
             </w:r>
             <w:proofErr w:type="spellEnd"/>
           </w:p>
@@ -310,47 +298,15 @@
             <w:tcW w:w="3095" w:type="dxa"/>
           </w:tcPr>
           <w:p>
-            <w:pPr>
-              <w:pStyle w:val="a4"/>
-              <w:numPr>
-                <w:ilvl w:val="0"/>
-                <w:numId w:val="1"/>
-              </w:numPr>
-            </w:pPr>
-            <w:r>
-              <w:t>Create user</w:t>
-            </w:r>
-          </w:p>
-          <w:p>
-            <w:pPr>
-              <w:pStyle w:val="a4"/>
-              <w:numPr>
-                <w:ilvl w:val="0"/>
-                <w:numId w:val="1"/>
-              </w:numPr>
-            </w:pPr>
-            <w:r>
-              <w:t>Create chat with this user</w:t>
-            </w:r>
-          </w:p>
-          <w:p>
-            <w:pPr>
-              <w:pStyle w:val="a4"/>
-              <w:numPr>
-                <w:ilvl w:val="0"/>
-                <w:numId w:val="1"/>
-              </w:numPr>
-            </w:pPr>
-            <w:r>
-              <w:t xml:space="preserve">Create </w:t>
-            </w:r>
-            <w:proofErr w:type="gramStart"/>
-            <w:r>
-              <w:t>Message(</w:t>
-            </w:r>
-            <w:proofErr w:type="gramEnd"/>
-            <w:r>
-              <w:t>chat=..., sender=..., content=...)</w:t>
+            <w:r>
+              <w:t xml:space="preserve">Voucher with code </w:t>
+            </w:r>
+            <w:r>
+              <w:rPr>
+                <w:rStyle w:val="HTML"/>
+                <w:rFonts w:eastAsiaTheme="minorHAnsi"/>
+              </w:rPr>
+              <w:t>TEST100</w:t>
             </w:r>
           </w:p>
         </w:tc>
@@ -359,8 +315,31 @@
             <w:tcW w:w="2343" w:type="dxa"/>
           </w:tcPr>
           <w:p>
-            <w:r>
-              <w:t>Message is stored with correct  values: chat, sender, content</w:t>
+            <w:proofErr w:type="spellStart"/>
+            <w:r>
+              <w:rPr>
+                <w:rStyle w:val="HTML"/>
+                <w:rFonts w:eastAsiaTheme="minorHAnsi"/>
+              </w:rPr>
+              <w:t>str</w:t>
+            </w:r>
+            <w:proofErr w:type="spellEnd"/>
+            <w:r>
+              <w:rPr>
+                <w:rStyle w:val="HTML"/>
+                <w:rFonts w:eastAsiaTheme="minorHAnsi"/>
+              </w:rPr>
+              <w:t>(voucher)</w:t>
+            </w:r>
+            <w:r>
+              <w:t xml:space="preserve"> should return </w:t>
+            </w:r>
+            <w:r>
+              <w:rPr>
+                <w:rStyle w:val="HTML"/>
+                <w:rFonts w:eastAsiaTheme="minorHAnsi"/>
+              </w:rPr>
+              <w:t>'TEST100'</w:t>
             </w:r>
           </w:p>
         </w:tc>
@@ -369,8 +348,31 @@
             <w:tcW w:w="3044" w:type="dxa"/>
           </w:tcPr>
           <w:p>
-            <w:r>
-              <w:t>Message created with correct chat, sender, and content. Test passed</w:t>
+            <w:proofErr w:type="spellStart"/>
+            <w:r>
+              <w:rPr>
+                <w:rStyle w:val="HTML"/>
+                <w:rFonts w:eastAsiaTheme="minorHAnsi"/>
+              </w:rPr>
+              <w:t>str</w:t>
+            </w:r>
+            <w:proofErr w:type="spellEnd"/>
+            <w:r>
+              <w:rPr>
+                <w:rStyle w:val="HTML"/>
+                <w:rFonts w:eastAsiaTheme="minorHAnsi"/>
+              </w:rPr>
+              <w:t>(voucher)</w:t>
+            </w:r>
+            <w:r>
+              <w:t xml:space="preserve"> correctly returned </w:t>
+            </w:r>
+            <w:r>
+              <w:rPr>
+                <w:rStyle w:val="HTML"/>
+                <w:rFonts w:eastAsiaTheme="minorHAnsi"/>
+              </w:rPr>
+              <w:t>'TEST100'</w:t>
             </w:r>
           </w:p>
         </w:tc>
@@ -403,7 +405,7 @@
           <w:p>
             <w:proofErr w:type="spellStart"/>
             <w:r>
-              <w:t>UserChatViewTest.test_user_chat_view_get</w:t>
+              <w:t>test_vehicle_voucher_application</w:t>
             </w:r>
             <w:proofErr w:type="spellEnd"/>
           </w:p>
@@ -414,34 +416,40 @@
           </w:tcPr>
           <w:p>
             <w:pPr>
-              <w:pStyle w:val="a4"/>
-              <w:numPr>
-                <w:ilvl w:val="0"/>
-                <w:numId w:val="2"/>
-              </w:numPr>
-            </w:pPr>
-            <w:r>
-              <w:t>Login user</w:t>
-            </w:r>
-          </w:p>
-          <w:p>
-            <w:pPr>
-              <w:pStyle w:val="a4"/>
-              <w:numPr>
-                <w:ilvl w:val="0"/>
-                <w:numId w:val="2"/>
-              </w:numPr>
-            </w:pPr>
-            <w:r>
-              <w:t>GET request to '</w:t>
-            </w:r>
-            <w:proofErr w:type="spellStart"/>
-            <w:r>
-              <w:t>support:user_chat</w:t>
-            </w:r>
-            <w:proofErr w:type="spellEnd"/>
-            <w:r>
-              <w:t>'</w:t>
+              <w:rPr>
+                <w:rStyle w:val="HTML"/>
+                <w:rFonts w:eastAsiaTheme="minorHAnsi"/>
+              </w:rPr>
+            </w:pPr>
+            <w:r>
+              <w:t xml:space="preserve">Vehicle rental price: </w:t>
+            </w:r>
+            <w:r>
+              <w:rPr>
+                <w:rStyle w:val="HTML"/>
+                <w:rFonts w:eastAsiaTheme="minorHAnsi"/>
+              </w:rPr>
+              <w:t>10.0</w:t>
+            </w:r>
+          </w:p>
+          <w:p>
+            <w:pPr>
+              <w:rPr>
+                <w:lang w:val="uk-UA"/>
+              </w:rPr>
+            </w:pPr>
+            <w:r>
+              <w:t xml:space="preserve">Voucher </w:t>
+            </w:r>
+            <w:r>
+              <w:rPr>
+                <w:rStyle w:val="HTML"/>
+                <w:rFonts w:eastAsiaTheme="minorHAnsi"/>
+              </w:rPr>
+              <w:t>VEHICLE20</w:t>
+            </w:r>
+            <w:r>
+              <w:t xml:space="preserve"> (20% discount)</w:t>
             </w:r>
           </w:p>
         </w:tc>
@@ -451,15 +459,24 @@
           </w:tcPr>
           <w:p>
             <w:r>
-              <w:t>GET request to '</w:t>
-            </w:r>
-            <w:proofErr w:type="spellStart"/>
-            <w:r>
-              <w:t>support:user_chat</w:t>
-            </w:r>
-            <w:proofErr w:type="spellEnd"/>
-            <w:r>
-              <w:t>'  returns page with status 200,  uses template 'support/user_chat.html',  contains “Chat with Support”</w:t>
+              <w:t xml:space="preserve">The discounted price should be </w:t>
+            </w:r>
+            <w:r>
+              <w:rPr>
+                <w:rStyle w:val="HTML"/>
+                <w:rFonts w:eastAsiaTheme="minorHAnsi"/>
+              </w:rPr>
+              <w:t>8.0</w:t>
+            </w:r>
+            <w:r>
+              <w:t xml:space="preserve">, and discount value should be </w:t>
+            </w:r>
+            <w:r>
+              <w:rPr>
+                <w:rStyle w:val="HTML"/>
+                <w:rFonts w:eastAsiaTheme="minorHAnsi"/>
+              </w:rPr>
+              <w:t>20</w:t>
             </w:r>
           </w:p>
         </w:tc>
@@ -469,15 +486,24 @@
           </w:tcPr>
           <w:p>
             <w:r>
-              <w:t>Status 200 received, rendered template 'support/</w:t>
-            </w:r>
-            <w:proofErr w:type="spellStart"/>
-            <w:r>
-              <w:t>user_chat.html',contains</w:t>
-            </w:r>
-            <w:proofErr w:type="spellEnd"/>
-            <w:r>
-              <w:t xml:space="preserve"> text 'Chat with Support'</w:t>
+              <w:t xml:space="preserve">Response returned price </w:t>
+            </w:r>
+            <w:r>
+              <w:rPr>
+                <w:rStyle w:val="HTML"/>
+                <w:rFonts w:eastAsiaTheme="minorHAnsi"/>
+              </w:rPr>
+              <w:t>8.0</w:t>
+            </w:r>
+            <w:r>
+              <w:t xml:space="preserve"> and discount </w:t>
+            </w:r>
+            <w:r>
+              <w:rPr>
+                <w:rStyle w:val="HTML"/>
+                <w:rFonts w:eastAsiaTheme="minorHAnsi"/>
+              </w:rPr>
+              <w:t>20</w:t>
             </w:r>
           </w:p>
         </w:tc>
@@ -510,7 +536,7 @@
           <w:p>
             <w:proofErr w:type="spellStart"/>
             <w:r>
-              <w:t>UserChatViewTest.test_user_chat_view_post</w:t>
+              <w:t>test_subscription_voucher_application</w:t>
             </w:r>
             <w:proofErr w:type="spellEnd"/>
           </w:p>
@@ -519,46 +545,45 @@
           <w:tcPr>
             <w:tcW w:w="3095" w:type="dxa"/>
           </w:tcPr>
-          <w:p>
-            <w:pPr>
-              <w:pStyle w:val="a4"/>
-              <w:numPr>
-                <w:ilvl w:val="0"/>
-                <w:numId w:val="3"/>
-              </w:numPr>
-            </w:pPr>
-            <w:r>
-              <w:t>Login user</w:t>
-            </w:r>
-          </w:p>
-          <w:p>
-            <w:pPr>
-              <w:pStyle w:val="a4"/>
-              <w:numPr>
-                <w:ilvl w:val="0"/>
-                <w:numId w:val="3"/>
-              </w:numPr>
-            </w:pPr>
-            <w:r>
-              <w:t>POST request with {'content': 'Test message'}  to '</w:t>
-            </w:r>
-            <w:proofErr w:type="spellStart"/>
-            <w:r>
-              <w:t>support:user_chat</w:t>
-            </w:r>
-            <w:proofErr w:type="spellEnd"/>
-            <w:r>
-              <w:t>'</w:t>
-            </w:r>
-          </w:p>
           <w:p>
             <w:pPr>
               <w:tabs>
                 <w:tab w:val="left" w:pos="960"/>
               </w:tabs>
-            </w:pPr>
-            <w:r>
-              <w:tab/>
+              <w:rPr>
+                <w:rStyle w:val="HTML"/>
+                <w:rFonts w:eastAsiaTheme="minorHAnsi"/>
+              </w:rPr>
+            </w:pPr>
+            <w:r>
+              <w:t xml:space="preserve">Subscription price: </w:t>
+            </w:r>
+            <w:r>
+              <w:rPr>
+                <w:rStyle w:val="HTML"/>
+                <w:rFonts w:eastAsiaTheme="minorHAnsi"/>
+              </w:rPr>
+              <w:t>50.0</w:t>
+            </w:r>
+          </w:p>
+          <w:p>
+            <w:pPr>
+              <w:tabs>
+                <w:tab w:val="left" w:pos="960"/>
+              </w:tabs>
+            </w:pPr>
+            <w:r>
+              <w:t xml:space="preserve">Voucher </w:t>
+            </w:r>
+            <w:r>
+              <w:rPr>
+                <w:rStyle w:val="HTML"/>
+                <w:rFonts w:eastAsiaTheme="minorHAnsi"/>
+              </w:rPr>
+              <w:t>SUB10</w:t>
+            </w:r>
+            <w:r>
+              <w:t xml:space="preserve"> (10% discount)</w:t>
             </w:r>
           </w:p>
         </w:tc>
@@ -568,7 +593,24 @@
           </w:tcPr>
           <w:p>
             <w:r>
-              <w:t>POST request creates a new  message with content='Test message'  and saves it in the database, then redirects</w:t>
+              <w:t xml:space="preserve">The discounted price should be </w:t>
+            </w:r>
+            <w:r>
+              <w:rPr>
+                <w:rStyle w:val="HTML"/>
+                <w:rFonts w:eastAsiaTheme="minorHAnsi"/>
+              </w:rPr>
+              <w:t>45.0</w:t>
+            </w:r>
+            <w:r>
+              <w:t xml:space="preserve">, and discount value should be </w:t>
+            </w:r>
+            <w:r>
+              <w:rPr>
+                <w:rStyle w:val="HTML"/>
+                <w:rFonts w:eastAsiaTheme="minorHAnsi"/>
+              </w:rPr>
+              <w:t>10</w:t>
             </w:r>
           </w:p>
         </w:tc>
@@ -578,15 +620,24 @@
           </w:tcPr>
           <w:p>
             <w:r>
-              <w:t xml:space="preserve">Status 302 (redirect) </w:t>
-            </w:r>
-            <w:proofErr w:type="spellStart"/>
-            <w:r>
-              <w:t>received,Message</w:t>
-            </w:r>
-            <w:proofErr w:type="spellEnd"/>
-            <w:r>
-              <w:t xml:space="preserve"> with content='Test message' exists in DB</w:t>
+              <w:t xml:space="preserve">Response returned price </w:t>
+            </w:r>
+            <w:r>
+              <w:rPr>
+                <w:rStyle w:val="HTML"/>
+                <w:rFonts w:eastAsiaTheme="minorHAnsi"/>
+              </w:rPr>
+              <w:t>45.0</w:t>
+            </w:r>
+            <w:r>
+              <w:t xml:space="preserve"> and discount </w:t>
+            </w:r>
+            <w:r>
+              <w:rPr>
+                <w:rStyle w:val="HTML"/>
+                <w:rFonts w:eastAsiaTheme="minorHAnsi"/>
+              </w:rPr>
+              <w:t>10</w:t>
             </w:r>
           </w:p>
         </w:tc>
@@ -619,7 +670,7 @@
           <w:p>
             <w:proofErr w:type="spellStart"/>
             <w:r>
-              <w:t>FindTransportViewTest.test_find_transport</w:t>
+              <w:t>test_invalid_voucher_code</w:t>
             </w:r>
             <w:proofErr w:type="spellEnd"/>
           </w:p>
@@ -630,15 +681,14 @@
           </w:tcPr>
           <w:p>
             <w:r>
-              <w:t>GET request without parameters to '</w:t>
-            </w:r>
-            <w:proofErr w:type="spellStart"/>
-            <w:r>
-              <w:t>find_transport:find_transport</w:t>
-            </w:r>
-            <w:proofErr w:type="spellEnd"/>
-            <w:r>
-              <w:t>'</w:t>
+              <w:t xml:space="preserve">Voucher code: </w:t>
+            </w:r>
+            <w:r>
+              <w:rPr>
+                <w:rStyle w:val="HTML"/>
+                <w:rFonts w:eastAsiaTheme="minorHAnsi"/>
+              </w:rPr>
+              <w:t>INVALID_CODE</w:t>
             </w:r>
           </w:p>
         </w:tc>
@@ -648,7 +698,24 @@
           </w:tcPr>
           <w:p>
             <w:r>
-              <w:t>Status 200, displays 'E-Bike',  'E-Scooter', 'Bike'; does not  contain 'Not Available'</w:t>
+              <w:t xml:space="preserve">Response should return a </w:t>
+            </w:r>
+            <w:r>
+              <w:rPr>
+                <w:rStyle w:val="HTML"/>
+                <w:rFonts w:eastAsiaTheme="minorHAnsi"/>
+              </w:rPr>
+              <w:t>400</w:t>
+            </w:r>
+            <w:r>
+              <w:t xml:space="preserve"> error with the message </w:t>
+            </w:r>
+            <w:r>
+              <w:rPr>
+                <w:rStyle w:val="HTML"/>
+                <w:rFonts w:eastAsiaTheme="minorHAnsi"/>
+              </w:rPr>
+              <w:t>"Invalid voucher code"</w:t>
             </w:r>
           </w:p>
         </w:tc>
@@ -658,15 +725,17 @@
           </w:tcPr>
           <w:p>
             <w:r>
-              <w:t xml:space="preserve">Test passes, verification </w:t>
-            </w:r>
-            <w:proofErr w:type="spellStart"/>
-            <w:r>
-              <w:t>successful,as</w:t>
-            </w:r>
-            <w:proofErr w:type="spellEnd"/>
-            <w:r>
-              <w:t xml:space="preserve"> filtering is absent, all available vehicles (except unavailable ones) are shown</w:t>
+              <w:t xml:space="preserve">Response returned status </w:t>
+            </w:r>
+            <w:r>
+              <w:rPr>
+                <w:rStyle w:val="HTML"/>
+                <w:rFonts w:eastAsiaTheme="minorHAnsi"/>
+              </w:rPr>
+              <w:t>400</w:t>
+            </w:r>
+            <w:r>
+              <w:t xml:space="preserve"> and the expected error message</w:t>
             </w:r>
           </w:p>
         </w:tc>
@@ -699,7 +768,7 @@
           <w:p>
             <w:proofErr w:type="spellStart"/>
             <w:r>
-              <w:t>FindTransportViewTest.test_find_transport</w:t>
+              <w:t>test_expired_voucher</w:t>
             </w:r>
             <w:proofErr w:type="spellEnd"/>
           </w:p>
@@ -710,13 +779,20 @@
           </w:tcPr>
           <w:p>
             <w:r>
-              <w:t>GET request with {"type": "E-Bike"}</w:t>
-            </w:r>
-          </w:p>
-          <w:p>
-            <w:pPr>
-              <w:ind w:firstLine="720"/>
-            </w:pPr>
+              <w:t>Expired voucher (</w:t>
+            </w:r>
+            <w:proofErr w:type="spellStart"/>
+            <w:r>
+              <w:rPr>
+                <w:rStyle w:val="HTML"/>
+                <w:rFonts w:eastAsiaTheme="minorHAnsi"/>
+              </w:rPr>
+              <w:t>valid_to</w:t>
+            </w:r>
+            <w:proofErr w:type="spellEnd"/>
+            <w:r>
+              <w:t xml:space="preserve"> in the past)</w:t>
+            </w:r>
           </w:p>
         </w:tc>
         <w:tc>
@@ -725,7 +801,17 @@
           </w:tcPr>
           <w:p>
             <w:r>
-              <w:t>Displays only "E-Bike", does not  contain "Bike", "E-Scooter"</w:t>
+              <w:t xml:space="preserve">Response should return </w:t>
+            </w:r>
+            <w:r>
+              <w:rPr>
+                <w:rStyle w:val="HTML"/>
+                <w:rFonts w:eastAsiaTheme="minorHAnsi"/>
+              </w:rPr>
+              <w:t>404</w:t>
+            </w:r>
+            <w:r>
+              <w:t xml:space="preserve"> (voucher not found)</w:t>
             </w:r>
           </w:p>
         </w:tc>
@@ -735,7 +821,14 @@
           </w:tcPr>
           <w:p>
             <w:r>
-              <w:t>Test fails because the HTML form contains &lt;option&gt; elements for "Bike" and "E-Scooter"</w:t>
+              <w:t xml:space="preserve">Response returned </w:t>
+            </w:r>
+            <w:r>
+              <w:rPr>
+                <w:rStyle w:val="HTML"/>
+                <w:rFonts w:eastAsiaTheme="minorHAnsi"/>
+              </w:rPr>
+              <w:t>404</w:t>
             </w:r>
           </w:p>
         </w:tc>
@@ -745,7 +838,7 @@
           </w:tcPr>
           <w:p>
             <w:r>
-              <w:t>Fail</w:t>
+              <w:t>Pass</w:t>
             </w:r>
           </w:p>
         </w:tc>
@@ -768,7 +861,7 @@
           <w:p>
             <w:proofErr w:type="spellStart"/>
             <w:r>
-              <w:t>FindTransportViewTest.test_find_transport</w:t>
+              <w:t>test_inactive_voucher</w:t>
             </w:r>
             <w:proofErr w:type="spellEnd"/>
           </w:p>
@@ -779,19 +872,17 @@
           </w:tcPr>
           <w:p>
             <w:r>
-              <w:t>GET request with {"</w:t>
-            </w:r>
-            <w:proofErr w:type="spellStart"/>
-            <w:r>
-              <w:t>min_battery</w:t>
-            </w:r>
-            <w:proofErr w:type="spellEnd"/>
-            <w:r>
-              <w:t xml:space="preserve">": </w:t>
-            </w:r>
-            <w:r>
-              <w:lastRenderedPageBreak/>
-              <w:t>"70"}</w:t>
+              <w:t>Inactive voucher (</w:t>
+            </w:r>
+            <w:r>
+              <w:rPr>
+                <w:rStyle w:val="HTML"/>
+                <w:rFonts w:eastAsiaTheme="minorHAnsi"/>
+              </w:rPr>
+              <w:t>active=False</w:t>
+            </w:r>
+            <w:r>
+              <w:t>)</w:t>
             </w:r>
           </w:p>
         </w:tc>
@@ -801,20 +892,24 @@
           </w:tcPr>
           <w:p>
             <w:r>
-              <w:lastRenderedPageBreak/>
-              <w:t xml:space="preserve">Displays "E-Bike" (80%), </w:t>
-            </w:r>
-            <w:r>
-              <w:lastRenderedPageBreak/>
-              <w:t xml:space="preserve">does </w:t>
-            </w:r>
-            <w:proofErr w:type="gramStart"/>
-            <w:r>
-              <w:t>not  contain</w:t>
-            </w:r>
-            <w:proofErr w:type="gramEnd"/>
-            <w:r>
-              <w:t xml:space="preserve"> "E-Scooter" (50%)</w:t>
+              <w:t xml:space="preserve">Response should return </w:t>
+            </w:r>
+            <w:r>
+              <w:rPr>
+                <w:rStyle w:val="HTML"/>
+                <w:rFonts w:eastAsiaTheme="minorHAnsi"/>
+              </w:rPr>
+              <w:t>400</w:t>
+            </w:r>
+            <w:r>
+              <w:t xml:space="preserve"> with </w:t>
+            </w:r>
+            <w:r>
+              <w:rPr>
+                <w:rStyle w:val="HTML"/>
+                <w:rFonts w:eastAsiaTheme="minorHAnsi"/>
+              </w:rPr>
+              <w:t>"Invalid voucher code"</w:t>
             </w:r>
           </w:p>
         </w:tc>
@@ -824,12 +919,17 @@
           </w:tcPr>
           <w:p>
             <w:r>
-              <w:lastRenderedPageBreak/>
-              <w:t xml:space="preserve">Test fails because "E-Scooter" is </w:t>
-            </w:r>
-            <w:r>
-              <w:lastRenderedPageBreak/>
-              <w:t>still present in the HTML (select)</w:t>
+              <w:t xml:space="preserve">Response returned </w:t>
+            </w:r>
+            <w:r>
+              <w:rPr>
+                <w:rStyle w:val="HTML"/>
+                <w:rFonts w:eastAsiaTheme="minorHAnsi"/>
+              </w:rPr>
+              <w:t>400</w:t>
+            </w:r>
+            <w:r>
+              <w:t xml:space="preserve"> and the expected error message</w:t>
             </w:r>
           </w:p>
         </w:tc>
@@ -839,8 +939,7 @@
           </w:tcPr>
           <w:p>
             <w:r>
-              <w:lastRenderedPageBreak/>
-              <w:t>Fail</w:t>
+              <w:t>Pass</w:t>
             </w:r>
           </w:p>
         </w:tc>
@@ -852,7 +951,6 @@
           </w:tcPr>
           <w:p>
             <w:r>
-              <w:lastRenderedPageBreak/>
               <w:t>8</w:t>
             </w:r>
           </w:p>
@@ -864,7 +962,7 @@
           <w:p>
             <w:proofErr w:type="spellStart"/>
             <w:r>
-              <w:t>FindTransportViewTest.test_find_transport</w:t>
+              <w:t>test_voucher_usage_limit</w:t>
             </w:r>
             <w:proofErr w:type="spellEnd"/>
           </w:p>
@@ -875,21 +973,34 @@
           </w:tcPr>
           <w:p>
             <w:r>
-              <w:t>GET request with {"type": "E-Scooter", "</w:t>
-            </w:r>
-            <w:proofErr w:type="spellStart"/>
-            <w:r>
-              <w:t>min_battery</w:t>
-            </w:r>
-            <w:proofErr w:type="spellEnd"/>
-            <w:r>
-              <w:t>": "70"}</w:t>
-            </w:r>
-          </w:p>
-          <w:p>
-            <w:pPr>
-              <w:ind w:firstLine="720"/>
-            </w:pPr>
+              <w:t xml:space="preserve">Voucher with </w:t>
+            </w:r>
+            <w:proofErr w:type="spellStart"/>
+            <w:r>
+              <w:rPr>
+                <w:rStyle w:val="HTML"/>
+                <w:rFonts w:eastAsiaTheme="minorHAnsi"/>
+              </w:rPr>
+              <w:t>max_use</w:t>
+            </w:r>
+            <w:proofErr w:type="spellEnd"/>
+            <w:r>
+              <w:rPr>
+                <w:rStyle w:val="HTML"/>
+                <w:rFonts w:eastAsiaTheme="minorHAnsi"/>
+              </w:rPr>
+              <w:t>=1</w:t>
+            </w:r>
+            <w:r>
+              <w:t xml:space="preserve">, </w:t>
+            </w:r>
+            <w:r>
+              <w:rPr>
+                <w:rStyle w:val="HTML"/>
+                <w:rFonts w:eastAsiaTheme="minorHAnsi"/>
+              </w:rPr>
+              <w:t>used=1</w:t>
+            </w:r>
           </w:p>
         </w:tc>
         <w:tc>
@@ -898,7 +1009,24 @@
           </w:tcPr>
           <w:p>
             <w:r>
-              <w:t>Since "E-Scooter" has 50%, it should not be displayed</w:t>
+              <w:t xml:space="preserve">Response should return </w:t>
+            </w:r>
+            <w:r>
+              <w:rPr>
+                <w:rStyle w:val="HTML"/>
+                <w:rFonts w:eastAsiaTheme="minorHAnsi"/>
+              </w:rPr>
+              <w:t>400</w:t>
+            </w:r>
+            <w:r>
+              <w:t xml:space="preserve"> with </w:t>
+            </w:r>
+            <w:r>
+              <w:rPr>
+                <w:rStyle w:val="HTML"/>
+                <w:rFonts w:eastAsiaTheme="minorHAnsi"/>
+              </w:rPr>
+              <w:t>usage limit reached"</w:t>
             </w:r>
           </w:p>
         </w:tc>
@@ -908,7 +1036,17 @@
           </w:tcPr>
           <w:p>
             <w:r>
-              <w:t>Test fails because "E-Scooter" is still present in the HTML (select)</w:t>
+              <w:t xml:space="preserve">Response returned </w:t>
+            </w:r>
+            <w:r>
+              <w:rPr>
+                <w:rStyle w:val="HTML"/>
+                <w:rFonts w:eastAsiaTheme="minorHAnsi"/>
+              </w:rPr>
+              <w:t>400</w:t>
+            </w:r>
+            <w:r>
+              <w:t xml:space="preserve"> and the expected error message</w:t>
             </w:r>
           </w:p>
         </w:tc>
@@ -918,7 +1056,7 @@
           </w:tcPr>
           <w:p>
             <w:r>
-              <w:t>Fail</w:t>
+              <w:t>Pass</w:t>
             </w:r>
           </w:p>
         </w:tc>
@@ -929,7 +1067,15 @@
             <w:tcW w:w="609" w:type="dxa"/>
           </w:tcPr>
           <w:p>
-            <w:r>
+            <w:pPr>
+              <w:rPr>
+                <w:lang w:val="uk-UA"/>
+              </w:rPr>
+            </w:pPr>
+            <w:r>
+              <w:rPr>
+                <w:lang w:val="uk-UA"/>
+              </w:rPr>
               <w:t>9</w:t>
             </w:r>
           </w:p>
@@ -941,7 +1087,7 @@
           <w:p>
             <w:proofErr w:type="spellStart"/>
             <w:r>
-              <w:t>FindTransportViewTest.test_find_transport</w:t>
+              <w:t>test_voucher_apply_form_valid</w:t>
             </w:r>
             <w:proofErr w:type="spellEnd"/>
           </w:p>
@@ -952,23 +1098,15 @@
           </w:tcPr>
           <w:p>
             <w:r>
-              <w:t>GET request with {"</w:t>
-            </w:r>
-            <w:proofErr w:type="spellStart"/>
-            <w:r>
-              <w:t>min_battery</w:t>
-            </w:r>
-            <w:proofErr w:type="spellEnd"/>
-            <w:r>
-              <w:t>": "</w:t>
-            </w:r>
-            <w:proofErr w:type="spellStart"/>
-            <w:r>
-              <w:t>abc</w:t>
-            </w:r>
-            <w:proofErr w:type="spellEnd"/>
-            <w:r>
-              <w:t>"}</w:t>
+              <w:t xml:space="preserve">Form submitted with code </w:t>
+            </w:r>
+            <w:r>
+              <w:rPr>
+                <w:rStyle w:val="HTML"/>
+                <w:rFonts w:eastAsiaTheme="minorHAnsi"/>
+              </w:rPr>
+              <w:lastRenderedPageBreak/>
+              <w:t>'TESTCODE'</w:t>
             </w:r>
           </w:p>
         </w:tc>
@@ -978,7 +1116,8 @@
           </w:tcPr>
           <w:p>
             <w:r>
-              <w:t>Status 400, JSON: {"error": "Invalid battery percentage"}</w:t>
+              <w:lastRenderedPageBreak/>
+              <w:t>Form should be valid</w:t>
             </w:r>
           </w:p>
         </w:tc>
@@ -988,7 +1127,7 @@
           </w:tcPr>
           <w:p>
             <w:r>
-              <w:t>Test passes successfully (filter  throws an error and returns 400)</w:t>
+              <w:t>Form was valid</w:t>
             </w:r>
           </w:p>
         </w:tc>
@@ -997,7 +1136,15 @@
             <w:tcW w:w="3050" w:type="dxa"/>
           </w:tcPr>
           <w:p>
-            <w:r>
+            <w:pPr>
+              <w:rPr>
+                <w:lang w:val="en-US"/>
+              </w:rPr>
+            </w:pPr>
+            <w:r>
+              <w:rPr>
+                <w:lang w:val="en-US"/>
+              </w:rPr>
               <w:t>Pass</w:t>
             </w:r>
           </w:p>
@@ -1008,37 +1155,64 @@
           <w:tcPr>
             <w:tcW w:w="609" w:type="dxa"/>
           </w:tcPr>
-          <w:p/>
+          <w:p>
+            <w:r>
+              <w:lastRenderedPageBreak/>
+              <w:t>10</w:t>
+            </w:r>
+          </w:p>
         </w:tc>
         <w:tc>
           <w:tcPr>
             <w:tcW w:w="3985" w:type="dxa"/>
           </w:tcPr>
-          <w:p/>
+          <w:p>
+            <w:proofErr w:type="spellStart"/>
+            <w:r>
+              <w:t>test_voucher_apply_form_invalid</w:t>
+            </w:r>
+            <w:proofErr w:type="spellEnd"/>
+          </w:p>
         </w:tc>
         <w:tc>
           <w:tcPr>
             <w:tcW w:w="3095" w:type="dxa"/>
           </w:tcPr>
-          <w:p/>
+          <w:p>
+            <w:r>
+              <w:t>Form submitted with an empty code</w:t>
+            </w:r>
+          </w:p>
         </w:tc>
         <w:tc>
           <w:tcPr>
             <w:tcW w:w="2343" w:type="dxa"/>
           </w:tcPr>
-          <w:p/>
+          <w:p>
+            <w:r>
+              <w:t>Form should be invalid</w:t>
+            </w:r>
+          </w:p>
         </w:tc>
         <w:tc>
           <w:tcPr>
             <w:tcW w:w="3044" w:type="dxa"/>
           </w:tcPr>
-          <w:p/>
+          <w:p>
+            <w:r>
+              <w:t>Form was invalid</w:t>
+            </w:r>
+          </w:p>
         </w:tc>
         <w:tc>
           <w:tcPr>
             <w:tcW w:w="3050" w:type="dxa"/>
           </w:tcPr>
-          <w:p/>
+          <w:p>
+            <w:r>
+              <w:t>Pass</w:t>
+            </w:r>
+          </w:p>
         </w:tc>
       </w:tr>
       <w:tr>
@@ -1046,37 +1220,178 @@
           <w:tcPr>
             <w:tcW w:w="609" w:type="dxa"/>
           </w:tcPr>
-          <w:p/>
+          <w:p>
+            <w:r>
+              <w:t>11</w:t>
+            </w:r>
+          </w:p>
         </w:tc>
         <w:tc>
           <w:tcPr>
             <w:tcW w:w="3985" w:type="dxa"/>
           </w:tcPr>
-          <w:p/>
+          <w:p>
+            <w:proofErr w:type="spellStart"/>
+            <w:r>
+              <w:t>test_route_creation</w:t>
+            </w:r>
+            <w:proofErr w:type="spellEnd"/>
+          </w:p>
         </w:tc>
         <w:tc>
           <w:tcPr>
             <w:tcW w:w="3095" w:type="dxa"/>
           </w:tcPr>
-          <w:p/>
+          <w:p>
+            <w:r>
+              <w:rPr>
+                <w:rStyle w:val="a8"/>
+              </w:rPr>
+              <w:t>Input Data:</w:t>
+            </w:r>
+            <w:r>
+              <w:t xml:space="preserve"> Create a </w:t>
+            </w:r>
+            <w:r>
+              <w:rPr>
+                <w:rStyle w:val="HTML"/>
+                <w:rFonts w:eastAsiaTheme="minorHAnsi"/>
+              </w:rPr>
+              <w:t>Route</w:t>
+            </w:r>
+            <w:r>
+              <w:t xml:space="preserve"> object with user </w:t>
+            </w:r>
+            <w:proofErr w:type="spellStart"/>
+            <w:r>
+              <w:rPr>
+                <w:rStyle w:val="HTML"/>
+                <w:rFonts w:eastAsiaTheme="minorHAnsi"/>
+              </w:rPr>
+              <w:t>testuser</w:t>
+            </w:r>
+            <w:proofErr w:type="spellEnd"/>
+            <w:r>
+              <w:t xml:space="preserve">, name </w:t>
+            </w:r>
+            <w:r>
+              <w:rPr>
+                <w:rStyle w:val="HTML"/>
+                <w:rFonts w:eastAsiaTheme="minorHAnsi"/>
+              </w:rPr>
+              <w:t>Test Route</w:t>
+            </w:r>
+            <w:r>
+              <w:t xml:space="preserve">, and points </w:t>
+            </w:r>
+            <w:r>
+              <w:rPr>
+                <w:rStyle w:val="HTML"/>
+                <w:rFonts w:eastAsiaTheme="minorHAnsi"/>
+              </w:rPr>
+              <w:t>[{</w:t>
+            </w:r>
+            <w:proofErr w:type="spellStart"/>
+            <w:r>
+              <w:rPr>
+                <w:rStyle w:val="HTML"/>
+                <w:rFonts w:eastAsiaTheme="minorHAnsi"/>
+              </w:rPr>
+              <w:t>lat</w:t>
+            </w:r>
+            <w:proofErr w:type="spellEnd"/>
+            <w:r>
+              <w:rPr>
+                <w:rStyle w:val="HTML"/>
+                <w:rFonts w:eastAsiaTheme="minorHAnsi"/>
+              </w:rPr>
+              <w:t xml:space="preserve">: 53.349805, </w:t>
+            </w:r>
+            <w:proofErr w:type="spellStart"/>
+            <w:r>
+              <w:rPr>
+                <w:rStyle w:val="HTML"/>
+                <w:rFonts w:eastAsiaTheme="minorHAnsi"/>
+              </w:rPr>
+              <w:t>lon</w:t>
+            </w:r>
+            <w:proofErr w:type="spellEnd"/>
+            <w:r>
+              <w:rPr>
+                <w:rStyle w:val="HTML"/>
+                <w:rFonts w:eastAsiaTheme="minorHAnsi"/>
+              </w:rPr>
+              <w:t>: -6.26031}, {</w:t>
+            </w:r>
+            <w:proofErr w:type="spellStart"/>
+            <w:r>
+              <w:rPr>
+                <w:rStyle w:val="HTML"/>
+                <w:rFonts w:eastAsiaTheme="minorHAnsi"/>
+              </w:rPr>
+              <w:t>lat</w:t>
+            </w:r>
+            <w:proofErr w:type="spellEnd"/>
+            <w:r>
+              <w:rPr>
+                <w:rStyle w:val="HTML"/>
+                <w:rFonts w:eastAsiaTheme="minorHAnsi"/>
+              </w:rPr>
+              <w:t xml:space="preserve">: 53.350805, </w:t>
+            </w:r>
+            <w:proofErr w:type="spellStart"/>
+            <w:r>
+              <w:rPr>
+                <w:rStyle w:val="HTML"/>
+                <w:rFonts w:eastAsiaTheme="minorHAnsi"/>
+              </w:rPr>
+              <w:t>lon</w:t>
+            </w:r>
+            <w:proofErr w:type="spellEnd"/>
+            <w:r>
+              <w:rPr>
+                <w:rStyle w:val="HTML"/>
+                <w:rFonts w:eastAsiaTheme="minorHAnsi"/>
+              </w:rPr>
+              <w:t>: -6.27031}]</w:t>
+            </w:r>
+          </w:p>
         </w:tc>
         <w:tc>
           <w:tcPr>
             <w:tcW w:w="2343" w:type="dxa"/>
           </w:tcPr>
-          <w:p/>
+          <w:p>
+            <w:r>
+              <w:rPr>
+                <w:rStyle w:val="a8"/>
+              </w:rPr>
+              <w:t>Expected Result:</w:t>
+            </w:r>
+            <w:r>
+              <w:t xml:space="preserve"> The route should be successfully created, have a valid ID, retain the correct name, be linked to the user, and have a creation timestamp</w:t>
+            </w:r>
+          </w:p>
         </w:tc>
         <w:tc>
           <w:tcPr>
             <w:tcW w:w="3044" w:type="dxa"/>
           </w:tcPr>
-          <w:p/>
+          <w:p>
+            <w:r>
+              <w:t>Route was created successfully with all expected attributes</w:t>
+            </w:r>
+          </w:p>
         </w:tc>
         <w:tc>
           <w:tcPr>
             <w:tcW w:w="3050" w:type="dxa"/>
           </w:tcPr>
-          <w:p/>
+          <w:p>
+            <w:r>
+              <w:t>Pass</w:t>
+            </w:r>
+          </w:p>
         </w:tc>
       </w:tr>
       <w:tr>
@@ -1084,37 +1399,113 @@
           <w:tcPr>
             <w:tcW w:w="609" w:type="dxa"/>
           </w:tcPr>
-          <w:p/>
+          <w:p>
+            <w:r>
+              <w:t>12</w:t>
+            </w:r>
+          </w:p>
         </w:tc>
         <w:tc>
           <w:tcPr>
             <w:tcW w:w="3985" w:type="dxa"/>
           </w:tcPr>
-          <w:p/>
+          <w:p>
+            <w:proofErr w:type="spellStart"/>
+            <w:r>
+              <w:t>test_route_string_representation</w:t>
+            </w:r>
+            <w:proofErr w:type="spellEnd"/>
+          </w:p>
         </w:tc>
         <w:tc>
           <w:tcPr>
             <w:tcW w:w="3095" w:type="dxa"/>
           </w:tcPr>
-          <w:p/>
+          <w:p>
+            <w:r>
+              <w:t xml:space="preserve">Create a </w:t>
+            </w:r>
+            <w:r>
+              <w:rPr>
+                <w:rStyle w:val="HTML"/>
+                <w:rFonts w:eastAsiaTheme="minorHAnsi"/>
+              </w:rPr>
+              <w:t>Route</w:t>
+            </w:r>
+            <w:r>
+              <w:t xml:space="preserve"> object with name </w:t>
+            </w:r>
+            <w:r>
+              <w:rPr>
+                <w:rStyle w:val="HTML"/>
+                <w:rFonts w:eastAsiaTheme="minorHAnsi"/>
+              </w:rPr>
+              <w:t>Test Route</w:t>
+            </w:r>
+          </w:p>
         </w:tc>
         <w:tc>
           <w:tcPr>
             <w:tcW w:w="2343" w:type="dxa"/>
           </w:tcPr>
-          <w:p/>
+          <w:p>
+            <w:r>
+              <w:t xml:space="preserve">Calling </w:t>
+            </w:r>
+            <w:proofErr w:type="spellStart"/>
+            <w:r>
+              <w:rPr>
+                <w:rStyle w:val="HTML"/>
+                <w:rFonts w:eastAsiaTheme="minorHAnsi"/>
+              </w:rPr>
+              <w:t>str</w:t>
+            </w:r>
+            <w:proofErr w:type="spellEnd"/>
+            <w:r>
+              <w:rPr>
+                <w:rStyle w:val="HTML"/>
+                <w:rFonts w:eastAsiaTheme="minorHAnsi"/>
+              </w:rPr>
+              <w:t>(route)</w:t>
+            </w:r>
+            <w:r>
+              <w:t xml:space="preserve"> should return </w:t>
+            </w:r>
+            <w:r>
+              <w:rPr>
+                <w:rStyle w:val="HTML"/>
+                <w:rFonts w:eastAsiaTheme="minorHAnsi"/>
+              </w:rPr>
+              <w:t>Test Route</w:t>
+            </w:r>
+          </w:p>
         </w:tc>
         <w:tc>
           <w:tcPr>
             <w:tcW w:w="3044" w:type="dxa"/>
           </w:tcPr>
-          <w:p/>
+          <w:p>
+            <w:r>
+              <w:t xml:space="preserve">The string representation matched </w:t>
+            </w:r>
+            <w:r>
+              <w:rPr>
+                <w:rStyle w:val="HTML"/>
+                <w:rFonts w:eastAsiaTheme="minorHAnsi"/>
+              </w:rPr>
+              <w:t>Test Route</w:t>
+            </w:r>
+          </w:p>
         </w:tc>
         <w:tc>
           <w:tcPr>
             <w:tcW w:w="3050" w:type="dxa"/>
           </w:tcPr>
-          <w:p/>
+          <w:p>
+            <w:r>
+              <w:t>Pass</w:t>
+            </w:r>
+          </w:p>
         </w:tc>
       </w:tr>
       <w:tr>
@@ -1122,37 +1513,110 @@
           <w:tcPr>
             <w:tcW w:w="609" w:type="dxa"/>
           </w:tcPr>
-          <w:p/>
+          <w:p>
+            <w:r>
+              <w:t>13</w:t>
+            </w:r>
+          </w:p>
         </w:tc>
         <w:tc>
           <w:tcPr>
             <w:tcW w:w="3985" w:type="dxa"/>
           </w:tcPr>
-          <w:p/>
+          <w:p>
+            <w:proofErr w:type="spellStart"/>
+            <w:r>
+              <w:t>test_get_places_success</w:t>
+            </w:r>
+            <w:proofErr w:type="spellEnd"/>
+          </w:p>
         </w:tc>
         <w:tc>
           <w:tcPr>
             <w:tcW w:w="3095" w:type="dxa"/>
           </w:tcPr>
-          <w:p/>
+          <w:p>
+            <w:r>
+              <w:t xml:space="preserve">Mock API request for places with category </w:t>
+            </w:r>
+            <w:r>
+              <w:rPr>
+                <w:rStyle w:val="HTML"/>
+                <w:rFonts w:eastAsiaTheme="minorHAnsi"/>
+              </w:rPr>
+              <w:t>restaurant</w:t>
+            </w:r>
+            <w:r>
+              <w:t xml:space="preserve">, latitude </w:t>
+            </w:r>
+            <w:r>
+              <w:rPr>
+                <w:rStyle w:val="HTML"/>
+                <w:rFonts w:eastAsiaTheme="minorHAnsi"/>
+              </w:rPr>
+              <w:t>53.349805</w:t>
+            </w:r>
+            <w:r>
+              <w:t xml:space="preserve">, longitude </w:t>
+            </w:r>
+            <w:r>
+              <w:rPr>
+                <w:rStyle w:val="HTML"/>
+                <w:rFonts w:eastAsiaTheme="minorHAnsi"/>
+              </w:rPr>
+              <w:t>-6.26031</w:t>
+            </w:r>
+          </w:p>
         </w:tc>
         <w:tc>
           <w:tcPr>
             <w:tcW w:w="2343" w:type="dxa"/>
           </w:tcPr>
-          <w:p/>
+          <w:p>
+            <w:r>
+              <w:t xml:space="preserve">API should return a 200 response with JSON containing a </w:t>
+            </w:r>
+            <w:r>
+              <w:rPr>
+                <w:rStyle w:val="HTML"/>
+                <w:rFonts w:eastAsiaTheme="minorHAnsi"/>
+              </w:rPr>
+              <w:t>features</w:t>
+            </w:r>
+            <w:r>
+              <w:t xml:space="preserve"> key</w:t>
+            </w:r>
+          </w:p>
         </w:tc>
         <w:tc>
           <w:tcPr>
             <w:tcW w:w="3044" w:type="dxa"/>
           </w:tcPr>
-          <w:p/>
+          <w:p>
+            <w:r>
+              <w:t xml:space="preserve">Response returned 200 with </w:t>
+            </w:r>
+            <w:r>
+              <w:rPr>
+                <w:rStyle w:val="HTML"/>
+                <w:rFonts w:eastAsiaTheme="minorHAnsi"/>
+              </w:rPr>
+              <w:t>features</w:t>
+            </w:r>
+            <w:r>
+              <w:t xml:space="preserve"> key in JSON</w:t>
+            </w:r>
+          </w:p>
         </w:tc>
         <w:tc>
           <w:tcPr>
             <w:tcW w:w="3050" w:type="dxa"/>
           </w:tcPr>
-          <w:p/>
+          <w:p>
+            <w:r>
+              <w:t>Pass</w:t>
+            </w:r>
+          </w:p>
         </w:tc>
       </w:tr>
       <w:tr>
@@ -1160,37 +1624,87 @@
           <w:tcPr>
             <w:tcW w:w="609" w:type="dxa"/>
           </w:tcPr>
-          <w:p/>
+          <w:p>
+            <w:r>
+              <w:t>14</w:t>
+            </w:r>
+          </w:p>
         </w:tc>
         <w:tc>
           <w:tcPr>
             <w:tcW w:w="3985" w:type="dxa"/>
           </w:tcPr>
-          <w:p/>
+          <w:p>
+            <w:proofErr w:type="spellStart"/>
+            <w:r>
+              <w:t>test_get_places_api_failure</w:t>
+            </w:r>
+            <w:proofErr w:type="spellEnd"/>
+          </w:p>
         </w:tc>
         <w:tc>
           <w:tcPr>
             <w:tcW w:w="3095" w:type="dxa"/>
           </w:tcPr>
-          <w:p/>
+          <w:p>
+            <w:r>
+              <w:t xml:space="preserve">Simulate an API failure returning a </w:t>
+            </w:r>
+            <w:r>
+              <w:rPr>
+                <w:rStyle w:val="HTML"/>
+                <w:rFonts w:eastAsiaTheme="minorHAnsi"/>
+              </w:rPr>
+              <w:t>404 Not Found</w:t>
+            </w:r>
+          </w:p>
         </w:tc>
         <w:tc>
           <w:tcPr>
             <w:tcW w:w="2343" w:type="dxa"/>
           </w:tcPr>
-          <w:p/>
+          <w:p>
+            <w:r>
+              <w:t xml:space="preserve">The view should return a </w:t>
+            </w:r>
+            <w:r>
+              <w:rPr>
+                <w:rStyle w:val="HTML"/>
+                <w:rFonts w:eastAsiaTheme="minorHAnsi"/>
+              </w:rPr>
+              <w:t>404</w:t>
+            </w:r>
+            <w:r>
+              <w:t xml:space="preserve"> response</w:t>
+            </w:r>
+          </w:p>
         </w:tc>
         <w:tc>
           <w:tcPr>
             <w:tcW w:w="3044" w:type="dxa"/>
           </w:tcPr>
-          <w:p/>
+          <w:p>
+            <w:r>
+              <w:t xml:space="preserve">Response returned </w:t>
+            </w:r>
+            <w:r>
+              <w:rPr>
+                <w:rStyle w:val="HTML"/>
+                <w:rFonts w:eastAsiaTheme="minorHAnsi"/>
+              </w:rPr>
+              <w:t>404</w:t>
+            </w:r>
+          </w:p>
         </w:tc>
         <w:tc>
           <w:tcPr>
             <w:tcW w:w="3050" w:type="dxa"/>
           </w:tcPr>
-          <w:p/>
+          <w:p>
+            <w:r>
+              <w:t>Pass</w:t>
+            </w:r>
+          </w:p>
         </w:tc>
       </w:tr>
       <w:tr>
@@ -1198,37 +1712,110 @@
           <w:tcPr>
             <w:tcW w:w="609" w:type="dxa"/>
           </w:tcPr>
-          <w:p/>
+          <w:p>
+            <w:r>
+              <w:t>15</w:t>
+            </w:r>
+          </w:p>
         </w:tc>
         <w:tc>
           <w:tcPr>
             <w:tcW w:w="3985" w:type="dxa"/>
           </w:tcPr>
-          <w:p/>
+          <w:p>
+            <w:proofErr w:type="spellStart"/>
+            <w:r>
+              <w:t>test_get_route_success</w:t>
+            </w:r>
+            <w:proofErr w:type="spellEnd"/>
+          </w:p>
         </w:tc>
         <w:tc>
           <w:tcPr>
             <w:tcW w:w="3095" w:type="dxa"/>
           </w:tcPr>
-          <w:p/>
+          <w:p>
+            <w:r>
+              <w:t xml:space="preserve">Mock API request with waypoints </w:t>
+            </w:r>
+            <w:r>
+              <w:rPr>
+                <w:rStyle w:val="HTML"/>
+                <w:rFonts w:eastAsiaTheme="minorHAnsi"/>
+              </w:rPr>
+              <w:t>[[53.349805, -6.26031], [53.350805, -6.27031]]</w:t>
+            </w:r>
+          </w:p>
         </w:tc>
         <w:tc>
           <w:tcPr>
             <w:tcW w:w="2343" w:type="dxa"/>
           </w:tcPr>
-          <w:p/>
+          <w:p>
+            <w:r>
+              <w:t xml:space="preserve">API should return a </w:t>
+            </w:r>
+            <w:r>
+              <w:rPr>
+                <w:rStyle w:val="HTML"/>
+                <w:rFonts w:eastAsiaTheme="minorHAnsi"/>
+              </w:rPr>
+              <w:t>200</w:t>
+            </w:r>
+            <w:r>
+              <w:t xml:space="preserve"> response with a </w:t>
+            </w:r>
+            <w:r>
+              <w:rPr>
+                <w:rStyle w:val="HTML"/>
+                <w:rFonts w:eastAsiaTheme="minorHAnsi"/>
+              </w:rPr>
+              <w:t>features</w:t>
+            </w:r>
+            <w:r>
+              <w:t xml:space="preserve"> key containing route data</w:t>
+            </w:r>
+          </w:p>
         </w:tc>
         <w:tc>
           <w:tcPr>
             <w:tcW w:w="3044" w:type="dxa"/>
           </w:tcPr>
-          <w:p/>
+          <w:p>
+            <w:r>
+              <w:t xml:space="preserve">Response returned </w:t>
+            </w:r>
+            <w:r>
+              <w:rPr>
+                <w:rStyle w:val="HTML"/>
+                <w:rFonts w:eastAsiaTheme="minorHAnsi"/>
+              </w:rPr>
+              <w:t>200</w:t>
+            </w:r>
+            <w:r>
+              <w:t xml:space="preserve"> with </w:t>
+            </w:r>
+            <w:r>
+              <w:rPr>
+                <w:rStyle w:val="HTML"/>
+                <w:rFonts w:eastAsiaTheme="minorHAnsi"/>
+              </w:rPr>
+              <w:t>features</w:t>
+            </w:r>
+            <w:r>
+              <w:t xml:space="preserve"> key in JSON</w:t>
+            </w:r>
+          </w:p>
         </w:tc>
         <w:tc>
           <w:tcPr>
             <w:tcW w:w="3050" w:type="dxa"/>
           </w:tcPr>
-          <w:p/>
+          <w:p>
+            <w:r>
+              <w:t>Pass</w:t>
+            </w:r>
+          </w:p>
         </w:tc>
       </w:tr>
       <w:tr>
@@ -1236,37 +1823,80 @@
           <w:tcPr>
             <w:tcW w:w="609" w:type="dxa"/>
           </w:tcPr>
-          <w:p/>
+          <w:p>
+            <w:r>
+              <w:t>16</w:t>
+            </w:r>
+          </w:p>
         </w:tc>
         <w:tc>
           <w:tcPr>
             <w:tcW w:w="3985" w:type="dxa"/>
           </w:tcPr>
-          <w:p/>
+          <w:p>
+            <w:proofErr w:type="spellStart"/>
+            <w:r>
+              <w:t>test_get_route_invalid_waypoints</w:t>
+            </w:r>
+            <w:proofErr w:type="spellEnd"/>
+          </w:p>
         </w:tc>
         <w:tc>
           <w:tcPr>
             <w:tcW w:w="3095" w:type="dxa"/>
           </w:tcPr>
-          <w:p/>
+          <w:p>
+            <w:r>
+              <w:t>Test route retrieval with empty waypoints and single waypoint</w:t>
+            </w:r>
+          </w:p>
         </w:tc>
         <w:tc>
           <w:tcPr>
             <w:tcW w:w="2343" w:type="dxa"/>
           </w:tcPr>
-          <w:p/>
+          <w:p>
+            <w:r>
+              <w:t xml:space="preserve">API should return a </w:t>
+            </w:r>
+            <w:r>
+              <w:rPr>
+                <w:rStyle w:val="HTML"/>
+                <w:rFonts w:eastAsiaTheme="minorHAnsi"/>
+              </w:rPr>
+              <w:t>400 Bad Request</w:t>
+            </w:r>
+          </w:p>
         </w:tc>
         <w:tc>
           <w:tcPr>
             <w:tcW w:w="3044" w:type="dxa"/>
           </w:tcPr>
-          <w:p/>
+          <w:p>
+            <w:r>
+              <w:t xml:space="preserve">Response returned </w:t>
+            </w:r>
+            <w:r>
+              <w:rPr>
+                <w:rStyle w:val="HTML"/>
+                <w:rFonts w:eastAsiaTheme="minorHAnsi"/>
+              </w:rPr>
+              <w:t>400</w:t>
+            </w:r>
+            <w:r>
+              <w:t xml:space="preserve"> for both cases</w:t>
+            </w:r>
+          </w:p>
         </w:tc>
         <w:tc>
           <w:tcPr>
             <w:tcW w:w="3050" w:type="dxa"/>
           </w:tcPr>
-          <w:p/>
+          <w:p>
+            <w:r>
+              <w:t>Pass</w:t>
+            </w:r>
+          </w:p>
         </w:tc>
       </w:tr>
       <w:tr>
@@ -1274,37 +1904,94 @@
           <w:tcPr>
             <w:tcW w:w="609" w:type="dxa"/>
           </w:tcPr>
-          <w:p/>
+          <w:p>
+            <w:r>
+              <w:t>17</w:t>
+            </w:r>
+          </w:p>
         </w:tc>
         <w:tc>
           <w:tcPr>
             <w:tcW w:w="3985" w:type="dxa"/>
           </w:tcPr>
-          <w:p/>
+          <w:p>
+            <w:proofErr w:type="spellStart"/>
+            <w:r>
+              <w:t>test_get_route_method_not_allowed</w:t>
+            </w:r>
+            <w:proofErr w:type="spellEnd"/>
+          </w:p>
         </w:tc>
         <w:tc>
           <w:tcPr>
             <w:tcW w:w="3095" w:type="dxa"/>
           </w:tcPr>
-          <w:p/>
+          <w:p>
+            <w:r>
+              <w:t xml:space="preserve">Send a </w:t>
+            </w:r>
+            <w:r>
+              <w:rPr>
+                <w:rStyle w:val="HTML"/>
+                <w:rFonts w:eastAsiaTheme="minorHAnsi"/>
+              </w:rPr>
+              <w:t>GET</w:t>
+            </w:r>
+            <w:r>
+              <w:t xml:space="preserve"> request to an endpoint that only supports </w:t>
+            </w:r>
+            <w:r>
+              <w:rPr>
+                <w:rStyle w:val="HTML"/>
+                <w:rFonts w:eastAsiaTheme="minorHAnsi"/>
+              </w:rPr>
+              <w:t>POST</w:t>
+            </w:r>
+          </w:p>
         </w:tc>
         <w:tc>
           <w:tcPr>
             <w:tcW w:w="2343" w:type="dxa"/>
           </w:tcPr>
-          <w:p/>
+          <w:p>
+            <w:r>
+              <w:t xml:space="preserve">API should return </w:t>
+            </w:r>
+            <w:r>
+              <w:rPr>
+                <w:rStyle w:val="HTML"/>
+                <w:rFonts w:eastAsiaTheme="minorHAnsi"/>
+              </w:rPr>
+              <w:t>405 Method Not Allowed</w:t>
+            </w:r>
+          </w:p>
         </w:tc>
         <w:tc>
           <w:tcPr>
             <w:tcW w:w="3044" w:type="dxa"/>
           </w:tcPr>
-          <w:p/>
+          <w:p>
+            <w:r>
+              <w:t xml:space="preserve">Response returned </w:t>
+            </w:r>
+            <w:r>
+              <w:rPr>
+                <w:rStyle w:val="HTML"/>
+                <w:rFonts w:eastAsiaTheme="minorHAnsi"/>
+              </w:rPr>
+              <w:t>405</w:t>
+            </w:r>
+          </w:p>
         </w:tc>
         <w:tc>
           <w:tcPr>
             <w:tcW w:w="3050" w:type="dxa"/>
           </w:tcPr>
-          <w:p/>
+          <w:p>
+            <w:r>
+              <w:t>Pass</w:t>
+            </w:r>
+          </w:p>
         </w:tc>
       </w:tr>
       <w:tr>
@@ -1312,37 +1999,95 @@
           <w:tcPr>
             <w:tcW w:w="609" w:type="dxa"/>
           </w:tcPr>
-          <w:p/>
+          <w:p>
+            <w:r>
+              <w:t>18</w:t>
+            </w:r>
+          </w:p>
         </w:tc>
         <w:tc>
           <w:tcPr>
             <w:tcW w:w="3985" w:type="dxa"/>
           </w:tcPr>
-          <w:p/>
+          <w:p>
+            <w:proofErr w:type="spellStart"/>
+            <w:r>
+              <w:t>test_map_view_renders_correct_template</w:t>
+            </w:r>
+            <w:proofErr w:type="spellEnd"/>
+          </w:p>
         </w:tc>
         <w:tc>
           <w:tcPr>
             <w:tcW w:w="3095" w:type="dxa"/>
           </w:tcPr>
-          <w:p/>
+          <w:p>
+            <w:r>
+              <w:t>Request the map view page</w:t>
+            </w:r>
+          </w:p>
         </w:tc>
         <w:tc>
           <w:tcPr>
             <w:tcW w:w="2343" w:type="dxa"/>
           </w:tcPr>
-          <w:p/>
+          <w:p>
+            <w:r>
+              <w:t xml:space="preserve">The response should be </w:t>
+            </w:r>
+            <w:r>
+              <w:rPr>
+                <w:rStyle w:val="HTML"/>
+                <w:rFonts w:eastAsiaTheme="minorHAnsi"/>
+              </w:rPr>
+              <w:t>200 OK</w:t>
+            </w:r>
+            <w:r>
+              <w:t xml:space="preserve"> and render the </w:t>
+            </w:r>
+            <w:r>
+              <w:rPr>
+                <w:rStyle w:val="HTML"/>
+                <w:rFonts w:eastAsiaTheme="minorHAnsi"/>
+              </w:rPr>
+              <w:t>get_direction.html</w:t>
+            </w:r>
+            <w:r>
+              <w:t xml:space="preserve"> template</w:t>
+            </w:r>
+          </w:p>
         </w:tc>
         <w:tc>
           <w:tcPr>
             <w:tcW w:w="3044" w:type="dxa"/>
           </w:tcPr>
-          <w:p/>
+          <w:p>
+            <w:r>
+              <w:t xml:space="preserve">The expected template was rendered with status </w:t>
+            </w:r>
+            <w:r>
+              <w:rPr>
+                <w:rStyle w:val="HTML"/>
+                <w:rFonts w:eastAsiaTheme="minorHAnsi"/>
+              </w:rPr>
+              <w:t>200</w:t>
+            </w:r>
+          </w:p>
         </w:tc>
         <w:tc>
           <w:tcPr>
             <w:tcW w:w="3050" w:type="dxa"/>
           </w:tcPr>
-          <w:p/>
+          <w:p>
+            <w:pPr>
+              <w:rPr>
+                <w:lang w:val="uk-UA"/>
+              </w:rPr>
+            </w:pPr>
+            <w:r>
+              <w:t>Pass</w:t>
+            </w:r>
+          </w:p>
         </w:tc>
       </w:tr>
       <w:tr>
@@ -1350,37 +2095,147 @@
           <w:tcPr>
             <w:tcW w:w="609" w:type="dxa"/>
           </w:tcPr>
+          <w:p>
+            <w:pPr>
+              <w:rPr>
+                <w:lang w:val="uk-UA"/>
+              </w:rPr>
+            </w:pPr>
+            <w:r>
+              <w:rPr>
+                <w:lang w:val="uk-UA"/>
+              </w:rPr>
+              <w:lastRenderedPageBreak/>
+              <w:t>19</w:t>
+            </w:r>
+          </w:p>
+        </w:tc>
+        <w:tc>
+          <w:tcPr>
+            <w:tcW w:w="3985" w:type="dxa"/>
+          </w:tcPr>
+          <w:p>
+            <w:pPr>
+              <w:pStyle w:val="a9"/>
+            </w:pPr>
+            <w:proofErr w:type="spellStart"/>
+            <w:r>
+              <w:t>test_bike_creation</w:t>
+            </w:r>
+            <w:proofErr w:type="spellEnd"/>
+          </w:p>
           <w:p/>
         </w:tc>
         <w:tc>
           <w:tcPr>
-            <w:tcW w:w="3985" w:type="dxa"/>
-          </w:tcPr>
-          <w:p/>
-        </w:tc>
-        <w:tc>
-          <w:tcPr>
             <w:tcW w:w="3095" w:type="dxa"/>
           </w:tcPr>
-          <w:p/>
+          <w:p>
+            <w:pPr>
+              <w:pStyle w:val="a9"/>
+              <w:rPr>
+                <w:lang w:val="en-US"/>
+              </w:rPr>
+            </w:pPr>
+            <w:r>
+              <w:rPr>
+                <w:lang w:val="en-US"/>
+              </w:rPr>
+              <w:t xml:space="preserve">Create a Vehicle object with type "Bike", latitude 53.349805, longitude -6.26031, status True, and </w:t>
+            </w:r>
+            <w:proofErr w:type="spellStart"/>
+            <w:r>
+              <w:rPr>
+                <w:lang w:val="en-US"/>
+              </w:rPr>
+              <w:t>price_per_hour</w:t>
+            </w:r>
+            <w:proofErr w:type="spellEnd"/>
+            <w:r>
+              <w:rPr>
+                <w:lang w:val="en-US"/>
+              </w:rPr>
+              <w:t xml:space="preserve"> 2.5</w:t>
+            </w:r>
+          </w:p>
+          <w:p>
+            <w:pPr>
+              <w:pStyle w:val="a9"/>
+              <w:rPr>
+                <w:lang w:val="en-US"/>
+              </w:rPr>
+            </w:pPr>
+          </w:p>
         </w:tc>
         <w:tc>
           <w:tcPr>
             <w:tcW w:w="2343" w:type="dxa"/>
           </w:tcPr>
-          <w:p/>
+          <w:p>
+            <w:pPr>
+              <w:pStyle w:val="a9"/>
+              <w:rPr>
+                <w:lang w:val="en-US"/>
+              </w:rPr>
+            </w:pPr>
+            <w:r>
+              <w:rPr>
+                <w:lang w:val="en-US"/>
+              </w:rPr>
+              <w:t>The bike should be created successfully with a null battery percentage and the correct type "Bike"</w:t>
+            </w:r>
+          </w:p>
+          <w:p>
+            <w:pPr>
+              <w:rPr>
+                <w:lang w:val="en-US"/>
+              </w:rPr>
+            </w:pPr>
+          </w:p>
         </w:tc>
         <w:tc>
           <w:tcPr>
             <w:tcW w:w="3044" w:type="dxa"/>
           </w:tcPr>
-          <w:p/>
+          <w:p>
+            <w:pPr>
+              <w:pStyle w:val="a9"/>
+              <w:rPr>
+                <w:lang w:val="en-US"/>
+              </w:rPr>
+            </w:pPr>
+            <w:r>
+              <w:rPr>
+                <w:lang w:val="en-US"/>
+              </w:rPr>
+              <w:t>The bike was created successfully with the expected attributes</w:t>
+            </w:r>
+          </w:p>
+          <w:p>
+            <w:pPr>
+              <w:rPr>
+                <w:lang w:val="en-US"/>
+              </w:rPr>
+            </w:pPr>
+          </w:p>
         </w:tc>
         <w:tc>
           <w:tcPr>
             <w:tcW w:w="3050" w:type="dxa"/>
           </w:tcPr>
-          <w:p/>
+          <w:p>
+            <w:pPr>
+              <w:rPr>
+                <w:lang w:val="en-US"/>
+              </w:rPr>
+            </w:pPr>
+            <w:r>
+              <w:rPr>
+                <w:lang w:val="en-US"/>
+              </w:rPr>
+              <w:t>Pass</w:t>
+            </w:r>
+          </w:p>
         </w:tc>
       </w:tr>
       <w:tr>
@@ -1388,37 +2243,157 @@
           <w:tcPr>
             <w:tcW w:w="609" w:type="dxa"/>
           </w:tcPr>
+          <w:p>
+            <w:r>
+              <w:t>20</w:t>
+            </w:r>
+          </w:p>
+        </w:tc>
+        <w:tc>
+          <w:tcPr>
+            <w:tcW w:w="3985" w:type="dxa"/>
+          </w:tcPr>
+          <w:p>
+            <w:pPr>
+              <w:pStyle w:val="a9"/>
+            </w:pPr>
+            <w:proofErr w:type="spellStart"/>
+            <w:r>
+              <w:t>test_e_bike_creation</w:t>
+            </w:r>
+            <w:proofErr w:type="spellEnd"/>
+          </w:p>
           <w:p/>
         </w:tc>
         <w:tc>
           <w:tcPr>
-            <w:tcW w:w="3985" w:type="dxa"/>
-          </w:tcPr>
-          <w:p/>
-        </w:tc>
-        <w:tc>
-          <w:tcPr>
             <w:tcW w:w="3095" w:type="dxa"/>
           </w:tcPr>
-          <w:p/>
+          <w:p>
+            <w:pPr>
+              <w:pStyle w:val="a9"/>
+              <w:rPr>
+                <w:lang w:val="en-US"/>
+              </w:rPr>
+            </w:pPr>
+            <w:r>
+              <w:rPr>
+                <w:lang w:val="en-US"/>
+              </w:rPr>
+              <w:t xml:space="preserve">Create a Vehicle object with type "E-Bike", latitude 53.349805, longitude -6.26031, status True, </w:t>
+            </w:r>
+            <w:proofErr w:type="spellStart"/>
+            <w:r>
+              <w:rPr>
+                <w:lang w:val="en-US"/>
+              </w:rPr>
+              <w:t>battery_percentage</w:t>
+            </w:r>
+            <w:proofErr w:type="spellEnd"/>
+            <w:r>
+              <w:rPr>
+                <w:lang w:val="en-US"/>
+              </w:rPr>
+              <w:t xml:space="preserve"> 80, </w:t>
+            </w:r>
+            <w:proofErr w:type="spellStart"/>
+            <w:r>
+              <w:rPr>
+                <w:lang w:val="en-US"/>
+              </w:rPr>
+              <w:t>price_per_hour</w:t>
+            </w:r>
+            <w:proofErr w:type="spellEnd"/>
+            <w:r>
+              <w:rPr>
+                <w:lang w:val="en-US"/>
+              </w:rPr>
+              <w:t xml:space="preserve"> 5.0, and associated with an </w:t>
+            </w:r>
+            <w:proofErr w:type="spellStart"/>
+            <w:r>
+              <w:rPr>
+                <w:lang w:val="en-US"/>
+              </w:rPr>
+              <w:t>EVStation</w:t>
+            </w:r>
+            <w:proofErr w:type="spellEnd"/>
+          </w:p>
+          <w:p>
+            <w:r>
+              <w:t xml:space="preserve"> </w:t>
+            </w:r>
+          </w:p>
         </w:tc>
         <w:tc>
           <w:tcPr>
             <w:tcW w:w="2343" w:type="dxa"/>
           </w:tcPr>
-          <w:p/>
+          <w:p>
+            <w:pPr>
+              <w:pStyle w:val="a9"/>
+              <w:rPr>
+                <w:lang w:val="en-US"/>
+              </w:rPr>
+            </w:pPr>
+            <w:r>
+              <w:rPr>
+                <w:lang w:val="en-US"/>
+              </w:rPr>
+              <w:t xml:space="preserve">The e-bike should be created successfully with a battery percentage of 80 and linked to the </w:t>
+            </w:r>
+            <w:proofErr w:type="spellStart"/>
+            <w:r>
+              <w:rPr>
+                <w:lang w:val="en-US"/>
+              </w:rPr>
+              <w:t>EVStation</w:t>
+            </w:r>
+            <w:proofErr w:type="spellEnd"/>
+          </w:p>
+          <w:p>
+            <w:pPr>
+              <w:rPr>
+                <w:lang w:val="en-US"/>
+              </w:rPr>
+            </w:pPr>
+          </w:p>
         </w:tc>
         <w:tc>
           <w:tcPr>
             <w:tcW w:w="3044" w:type="dxa"/>
           </w:tcPr>
-          <w:p/>
+          <w:p>
+            <w:pPr>
+              <w:pStyle w:val="a9"/>
+              <w:rPr>
+                <w:lang w:val="en-US"/>
+              </w:rPr>
+            </w:pPr>
+            <w:r>
+              <w:rPr>
+                <w:lang w:val="en-US"/>
+              </w:rPr>
+              <w:t>The e-bike was created successfully with the expected attributes</w:t>
+            </w:r>
+          </w:p>
+          <w:p>
+            <w:pPr>
+              <w:rPr>
+                <w:lang w:val="en-US"/>
+              </w:rPr>
+            </w:pPr>
+          </w:p>
         </w:tc>
         <w:tc>
           <w:tcPr>
             <w:tcW w:w="3050" w:type="dxa"/>
           </w:tcPr>
-          <w:p/>
+          <w:p>
+            <w:r>
+              <w:t>Pass</w:t>
+            </w:r>
+          </w:p>
         </w:tc>
       </w:tr>
       <w:tr>
@@ -1426,37 +2401,197 @@
           <w:tcPr>
             <w:tcW w:w="609" w:type="dxa"/>
           </w:tcPr>
-          <w:p/>
+          <w:p>
+            <w:r>
+              <w:t>21</w:t>
+            </w:r>
+          </w:p>
         </w:tc>
         <w:tc>
           <w:tcPr>
             <w:tcW w:w="3985" w:type="dxa"/>
           </w:tcPr>
-          <w:p/>
+          <w:p>
+            <w:pPr>
+              <w:pStyle w:val="a9"/>
+              <w:rPr>
+                <w:lang w:val="en-US"/>
+              </w:rPr>
+            </w:pPr>
+            <w:proofErr w:type="spellStart"/>
+            <w:r>
+              <w:rPr>
+                <w:lang w:val="en-US"/>
+              </w:rPr>
+              <w:t>test_e_bike_invalid_battery_percentage</w:t>
+            </w:r>
+            <w:proofErr w:type="spellEnd"/>
+          </w:p>
+          <w:p>
+            <w:pPr>
+              <w:rPr>
+                <w:lang w:val="en-US"/>
+              </w:rPr>
+            </w:pPr>
+          </w:p>
         </w:tc>
         <w:tc>
           <w:tcPr>
             <w:tcW w:w="3095" w:type="dxa"/>
           </w:tcPr>
-          <w:p/>
+          <w:p>
+            <w:pPr>
+              <w:pStyle w:val="a9"/>
+              <w:rPr>
+                <w:lang w:val="en-US"/>
+              </w:rPr>
+            </w:pPr>
+            <w:r>
+              <w:rPr>
+                <w:lang w:val="en-US"/>
+              </w:rPr>
+              <w:t xml:space="preserve">Attempt to create a Vehicle object with type "E-Bike", latitude 53.349805, longitude -6.26031, status True, </w:t>
+            </w:r>
+            <w:proofErr w:type="spellStart"/>
+            <w:r>
+              <w:rPr>
+                <w:lang w:val="en-US"/>
+              </w:rPr>
+              <w:t>battery_percentage</w:t>
+            </w:r>
+            <w:proofErr w:type="spellEnd"/>
+            <w:r>
+              <w:rPr>
+                <w:lang w:val="en-US"/>
+              </w:rPr>
+              <w:t xml:space="preserve"> 101 (invalid), and </w:t>
+            </w:r>
+            <w:proofErr w:type="spellStart"/>
+            <w:r>
+              <w:rPr>
+                <w:lang w:val="en-US"/>
+              </w:rPr>
+              <w:t>price_per_hour</w:t>
+            </w:r>
+            <w:proofErr w:type="spellEnd"/>
+            <w:r>
+              <w:rPr>
+                <w:lang w:val="en-US"/>
+              </w:rPr>
+              <w:t xml:space="preserve"> 5.0</w:t>
+            </w:r>
+          </w:p>
+          <w:p>
+            <w:pPr>
+              <w:rPr>
+                <w:lang w:val="en-US"/>
+              </w:rPr>
+            </w:pPr>
+          </w:p>
         </w:tc>
         <w:tc>
           <w:tcPr>
             <w:tcW w:w="2343" w:type="dxa"/>
           </w:tcPr>
-          <w:p/>
+          <w:p>
+            <w:pPr>
+              <w:pStyle w:val="a9"/>
+              <w:rPr>
+                <w:lang w:val="en-US"/>
+              </w:rPr>
+            </w:pPr>
+            <w:r>
+              <w:rPr>
+                <w:lang w:val="en-US"/>
+              </w:rPr>
+              <w:t xml:space="preserve">Attempt to create a Vehicle object with type "E-Bike", latitude 53.349805, longitude -6.26031, status True, </w:t>
+            </w:r>
+            <w:proofErr w:type="spellStart"/>
+            <w:r>
+              <w:rPr>
+                <w:lang w:val="en-US"/>
+              </w:rPr>
+              <w:t>battery_percentage</w:t>
+            </w:r>
+            <w:proofErr w:type="spellEnd"/>
+            <w:r>
+              <w:rPr>
+                <w:lang w:val="en-US"/>
+              </w:rPr>
+              <w:t xml:space="preserve"> 101 (invalid), and </w:t>
+            </w:r>
+            <w:proofErr w:type="spellStart"/>
+            <w:r>
+              <w:rPr>
+                <w:lang w:val="en-US"/>
+              </w:rPr>
+              <w:t>price_per_hour</w:t>
+            </w:r>
+            <w:proofErr w:type="spellEnd"/>
+            <w:r>
+              <w:rPr>
+                <w:lang w:val="en-US"/>
+              </w:rPr>
+              <w:t xml:space="preserve"> 5.0</w:t>
+            </w:r>
+          </w:p>
+          <w:p>
+            <w:pPr>
+              <w:rPr>
+                <w:lang w:val="en-US"/>
+              </w:rPr>
+            </w:pPr>
+          </w:p>
         </w:tc>
         <w:tc>
           <w:tcPr>
             <w:tcW w:w="3044" w:type="dxa"/>
           </w:tcPr>
-          <w:p/>
+          <w:p>
+            <w:pPr>
+              <w:pStyle w:val="a9"/>
+              <w:rPr>
+                <w:lang w:val="en-US"/>
+              </w:rPr>
+            </w:pPr>
+            <w:r>
+              <w:rPr>
+                <w:lang w:val="en-US"/>
+              </w:rPr>
+              <w:t xml:space="preserve">A </w:t>
+            </w:r>
+            <w:proofErr w:type="spellStart"/>
+            <w:r>
+              <w:rPr>
+                <w:lang w:val="en-US"/>
+              </w:rPr>
+              <w:t>ValidationError</w:t>
+            </w:r>
+            <w:proofErr w:type="spellEnd"/>
+            <w:r>
+              <w:rPr>
+                <w:lang w:val="en-US"/>
+              </w:rPr>
+              <w:t xml:space="preserve"> was raised as expected</w:t>
+            </w:r>
+          </w:p>
+          <w:p>
+            <w:pPr>
+              <w:rPr>
+                <w:lang w:val="en-US"/>
+              </w:rPr>
+            </w:pPr>
+          </w:p>
         </w:tc>
         <w:tc>
           <w:tcPr>
             <w:tcW w:w="3050" w:type="dxa"/>
           </w:tcPr>
-          <w:p/>
+          <w:p>
+            <w:r>
+              <w:t>Pass</w:t>
+            </w:r>
+          </w:p>
         </w:tc>
       </w:tr>
       <w:tr>
@@ -1464,37 +2599,136 @@
           <w:tcPr>
             <w:tcW w:w="609" w:type="dxa"/>
           </w:tcPr>
+          <w:p>
+            <w:r>
+              <w:t>22</w:t>
+            </w:r>
+          </w:p>
+        </w:tc>
+        <w:tc>
+          <w:tcPr>
+            <w:tcW w:w="3985" w:type="dxa"/>
+          </w:tcPr>
+          <w:p>
+            <w:pPr>
+              <w:pStyle w:val="a9"/>
+            </w:pPr>
+            <w:proofErr w:type="spellStart"/>
+            <w:r>
+              <w:t>test_station_capacity</w:t>
+            </w:r>
+            <w:proofErr w:type="spellEnd"/>
+          </w:p>
           <w:p/>
         </w:tc>
         <w:tc>
           <w:tcPr>
-            <w:tcW w:w="3985" w:type="dxa"/>
-          </w:tcPr>
+            <w:tcW w:w="3095" w:type="dxa"/>
+          </w:tcPr>
+          <w:p>
+            <w:pPr>
+              <w:pStyle w:val="a9"/>
+              <w:rPr>
+                <w:lang w:val="en-US"/>
+              </w:rPr>
+            </w:pPr>
+            <w:r>
+              <w:rPr>
+                <w:lang w:val="en-US"/>
+              </w:rPr>
+              <w:t xml:space="preserve">Create five E-Bike objects associated with an </w:t>
+            </w:r>
+            <w:proofErr w:type="spellStart"/>
+            <w:r>
+              <w:rPr>
+                <w:lang w:val="en-US"/>
+              </w:rPr>
+              <w:t>EVStation</w:t>
+            </w:r>
+            <w:proofErr w:type="spellEnd"/>
+            <w:r>
+              <w:rPr>
+                <w:lang w:val="en-US"/>
+              </w:rPr>
+              <w:t xml:space="preserve"> with a max capacity of 5, then attempt to add one more</w:t>
+            </w:r>
+          </w:p>
+          <w:p>
+            <w:r>
+              <w:lastRenderedPageBreak/>
+              <w:t xml:space="preserve"> </w:t>
+            </w:r>
+          </w:p>
+        </w:tc>
+        <w:tc>
+          <w:tcPr>
+            <w:tcW w:w="2343" w:type="dxa"/>
+          </w:tcPr>
+          <w:p>
+            <w:pPr>
+              <w:pStyle w:val="a9"/>
+              <w:rPr>
+                <w:lang w:val="en-US"/>
+              </w:rPr>
+            </w:pPr>
+            <w:r>
+              <w:rPr>
+                <w:lang w:val="en-US"/>
+              </w:rPr>
+              <w:lastRenderedPageBreak/>
+              <w:t xml:space="preserve">The first five e-bikes should be created successfully, but adding the sixth should raise a </w:t>
+            </w:r>
+            <w:proofErr w:type="spellStart"/>
+            <w:r>
+              <w:rPr>
+                <w:lang w:val="en-US"/>
+              </w:rPr>
+              <w:lastRenderedPageBreak/>
+              <w:t>ValidationError</w:t>
+            </w:r>
+            <w:proofErr w:type="spellEnd"/>
+          </w:p>
           <w:p/>
         </w:tc>
         <w:tc>
           <w:tcPr>
-            <w:tcW w:w="3095" w:type="dxa"/>
-          </w:tcPr>
+            <w:tcW w:w="3044" w:type="dxa"/>
+          </w:tcPr>
+          <w:p>
+            <w:pPr>
+              <w:pStyle w:val="a9"/>
+              <w:rPr>
+                <w:lang w:val="en-US"/>
+              </w:rPr>
+            </w:pPr>
+            <w:r>
+              <w:rPr>
+                <w:lang w:val="en-US"/>
+              </w:rPr>
+              <w:lastRenderedPageBreak/>
+              <w:t xml:space="preserve">The first five e-bikes should be created successfully, but adding the sixth should raise a </w:t>
+            </w:r>
+            <w:proofErr w:type="spellStart"/>
+            <w:r>
+              <w:rPr>
+                <w:lang w:val="en-US"/>
+              </w:rPr>
+              <w:t>ValidationError</w:t>
+            </w:r>
+            <w:proofErr w:type="spellEnd"/>
+          </w:p>
           <w:p/>
         </w:tc>
         <w:tc>
           <w:tcPr>
-            <w:tcW w:w="2343" w:type="dxa"/>
-          </w:tcPr>
-          <w:p/>
-        </w:tc>
-        <w:tc>
-          <w:tcPr>
-            <w:tcW w:w="3044" w:type="dxa"/>
-          </w:tcPr>
-          <w:p/>
-        </w:tc>
-        <w:tc>
-          <w:tcPr>
             <w:tcW w:w="3050" w:type="dxa"/>
           </w:tcPr>
-          <w:p/>
+          <w:p>
+            <w:r>
+              <w:lastRenderedPageBreak/>
+              <w:t>Pass</w:t>
+            </w:r>
+          </w:p>
         </w:tc>
       </w:tr>
       <w:tr>
@@ -1502,37 +2736,144 @@
           <w:tcPr>
             <w:tcW w:w="609" w:type="dxa"/>
           </w:tcPr>
+          <w:p>
+            <w:r>
+              <w:lastRenderedPageBreak/>
+              <w:t>23</w:t>
+            </w:r>
+          </w:p>
+        </w:tc>
+        <w:tc>
+          <w:tcPr>
+            <w:tcW w:w="3985" w:type="dxa"/>
+          </w:tcPr>
+          <w:p>
+            <w:pPr>
+              <w:pStyle w:val="a9"/>
+            </w:pPr>
+            <w:proofErr w:type="spellStart"/>
+            <w:r>
+              <w:t>test_ev_station_creation</w:t>
+            </w:r>
+            <w:proofErr w:type="spellEnd"/>
+          </w:p>
           <w:p/>
         </w:tc>
         <w:tc>
           <w:tcPr>
-            <w:tcW w:w="3985" w:type="dxa"/>
-          </w:tcPr>
-          <w:p/>
-        </w:tc>
-        <w:tc>
-          <w:tcPr>
             <w:tcW w:w="3095" w:type="dxa"/>
           </w:tcPr>
-          <w:p/>
+          <w:p>
+            <w:pPr>
+              <w:pStyle w:val="a9"/>
+              <w:rPr>
+                <w:lang w:val="en-US"/>
+              </w:rPr>
+            </w:pPr>
+            <w:r>
+              <w:rPr>
+                <w:lang w:val="en-US"/>
+              </w:rPr>
+              <w:t xml:space="preserve">Create an </w:t>
+            </w:r>
+            <w:proofErr w:type="spellStart"/>
+            <w:r>
+              <w:rPr>
+                <w:lang w:val="en-US"/>
+              </w:rPr>
+              <w:t>EVStation</w:t>
+            </w:r>
+            <w:proofErr w:type="spellEnd"/>
+            <w:r>
+              <w:rPr>
+                <w:lang w:val="en-US"/>
+              </w:rPr>
+              <w:t xml:space="preserve"> object with latitude 53.349805, longitude -6.26031, and </w:t>
+            </w:r>
+            <w:proofErr w:type="spellStart"/>
+            <w:r>
+              <w:rPr>
+                <w:lang w:val="en-US"/>
+              </w:rPr>
+              <w:t>max_spaces</w:t>
+            </w:r>
+            <w:proofErr w:type="spellEnd"/>
+            <w:r>
+              <w:rPr>
+                <w:lang w:val="en-US"/>
+              </w:rPr>
+              <w:t xml:space="preserve"> 10.</w:t>
+            </w:r>
+          </w:p>
+          <w:p>
+            <w:pPr>
+              <w:rPr>
+                <w:lang w:val="en-US"/>
+              </w:rPr>
+            </w:pPr>
+          </w:p>
         </w:tc>
         <w:tc>
           <w:tcPr>
             <w:tcW w:w="2343" w:type="dxa"/>
           </w:tcPr>
-          <w:p/>
+          <w:p>
+            <w:pPr>
+              <w:pStyle w:val="a9"/>
+              <w:rPr>
+                <w:lang w:val="en-US"/>
+              </w:rPr>
+            </w:pPr>
+            <w:r>
+              <w:rPr>
+                <w:lang w:val="en-US"/>
+              </w:rPr>
+              <w:t>The EV station should be created successfully with the correct attributes.</w:t>
+            </w:r>
+          </w:p>
+          <w:p>
+            <w:pPr>
+              <w:rPr>
+                <w:lang w:val="en-US"/>
+              </w:rPr>
+            </w:pPr>
+          </w:p>
         </w:tc>
         <w:tc>
           <w:tcPr>
             <w:tcW w:w="3044" w:type="dxa"/>
           </w:tcPr>
-          <w:p/>
+          <w:p>
+            <w:pPr>
+              <w:pStyle w:val="a9"/>
+              <w:rPr>
+                <w:lang w:val="en-US"/>
+              </w:rPr>
+            </w:pPr>
+            <w:r>
+              <w:rPr>
+                <w:lang w:val="en-US"/>
+              </w:rPr>
+              <w:t>The EV station was created successfully with the expected attributes.</w:t>
+            </w:r>
+          </w:p>
+          <w:p>
+            <w:pPr>
+              <w:rPr>
+                <w:lang w:val="en-US"/>
+              </w:rPr>
+            </w:pPr>
+          </w:p>
         </w:tc>
         <w:tc>
           <w:tcPr>
             <w:tcW w:w="3050" w:type="dxa"/>
           </w:tcPr>
-          <w:p/>
+          <w:p>
+            <w:r>
+              <w:t>Pass</w:t>
+            </w:r>
+          </w:p>
         </w:tc>
       </w:tr>
       <w:tr>
@@ -1540,37 +2881,115 @@
           <w:tcPr>
             <w:tcW w:w="609" w:type="dxa"/>
           </w:tcPr>
+          <w:p>
+            <w:r>
+              <w:t>24</w:t>
+            </w:r>
+          </w:p>
+        </w:tc>
+        <w:tc>
+          <w:tcPr>
+            <w:tcW w:w="3985" w:type="dxa"/>
+          </w:tcPr>
+          <w:p>
+            <w:pPr>
+              <w:pStyle w:val="a9"/>
+            </w:pPr>
+            <w:proofErr w:type="spellStart"/>
+            <w:r>
+              <w:t>test_get_vehicles_all</w:t>
+            </w:r>
+            <w:proofErr w:type="spellEnd"/>
+          </w:p>
           <w:p/>
         </w:tc>
         <w:tc>
           <w:tcPr>
-            <w:tcW w:w="3985" w:type="dxa"/>
-          </w:tcPr>
-          <w:p/>
-        </w:tc>
-        <w:tc>
-          <w:tcPr>
             <w:tcW w:w="3095" w:type="dxa"/>
           </w:tcPr>
-          <w:p/>
+          <w:p>
+            <w:pPr>
+              <w:pStyle w:val="a9"/>
+              <w:rPr>
+                <w:lang w:val="en-US"/>
+              </w:rPr>
+            </w:pPr>
+            <w:r>
+              <w:rPr>
+                <w:lang w:val="en-US"/>
+              </w:rPr>
+              <w:t>Retrieve all available vehicles via the API endpoint</w:t>
+            </w:r>
+          </w:p>
+          <w:p>
+            <w:pPr>
+              <w:rPr>
+                <w:lang w:val="en-US"/>
+              </w:rPr>
+            </w:pPr>
+          </w:p>
         </w:tc>
         <w:tc>
           <w:tcPr>
             <w:tcW w:w="2343" w:type="dxa"/>
           </w:tcPr>
-          <w:p/>
+          <w:p>
+            <w:pPr>
+              <w:pStyle w:val="a9"/>
+              <w:rPr>
+                <w:lang w:val="en-US"/>
+              </w:rPr>
+            </w:pPr>
+            <w:r>
+              <w:rPr>
+                <w:lang w:val="en-US"/>
+              </w:rPr>
+              <w:t>Retrieve all available vehicles via the API endpoint</w:t>
+            </w:r>
+          </w:p>
+          <w:p>
+            <w:pPr>
+              <w:rPr>
+                <w:lang w:val="en-US"/>
+              </w:rPr>
+            </w:pPr>
+          </w:p>
         </w:tc>
         <w:tc>
           <w:tcPr>
             <w:tcW w:w="3044" w:type="dxa"/>
           </w:tcPr>
-          <w:p/>
+          <w:p>
+            <w:pPr>
+              <w:pStyle w:val="a9"/>
+              <w:rPr>
+                <w:lang w:val="en-US"/>
+              </w:rPr>
+            </w:pPr>
+            <w:r>
+              <w:rPr>
+                <w:lang w:val="en-US"/>
+              </w:rPr>
+              <w:t>The API should return a 200 response with a list of available vehicles (excluding unavailable ones)</w:t>
+            </w:r>
+          </w:p>
+          <w:p>
+            <w:pPr>
+              <w:rPr>
+                <w:lang w:val="en-US"/>
+              </w:rPr>
+            </w:pPr>
+          </w:p>
         </w:tc>
         <w:tc>
           <w:tcPr>
             <w:tcW w:w="3050" w:type="dxa"/>
           </w:tcPr>
-          <w:p/>
+          <w:p>
+            <w:r>
+              <w:t>Pass</w:t>
+            </w:r>
+          </w:p>
         </w:tc>
       </w:tr>
       <w:tr>
@@ -1578,37 +2997,115 @@
           <w:tcPr>
             <w:tcW w:w="609" w:type="dxa"/>
           </w:tcPr>
+          <w:p>
+            <w:r>
+              <w:t>25</w:t>
+            </w:r>
+          </w:p>
+        </w:tc>
+        <w:tc>
+          <w:tcPr>
+            <w:tcW w:w="3985" w:type="dxa"/>
+          </w:tcPr>
+          <w:p>
+            <w:pPr>
+              <w:pStyle w:val="a9"/>
+            </w:pPr>
+            <w:proofErr w:type="spellStart"/>
+            <w:r>
+              <w:t>test_get_vehicles_by_type</w:t>
+            </w:r>
+            <w:proofErr w:type="spellEnd"/>
+          </w:p>
           <w:p/>
         </w:tc>
         <w:tc>
           <w:tcPr>
-            <w:tcW w:w="3985" w:type="dxa"/>
-          </w:tcPr>
-          <w:p/>
-        </w:tc>
-        <w:tc>
-          <w:tcPr>
             <w:tcW w:w="3095" w:type="dxa"/>
           </w:tcPr>
-          <w:p/>
+          <w:p>
+            <w:pPr>
+              <w:pStyle w:val="a9"/>
+              <w:rPr>
+                <w:lang w:val="en-US"/>
+              </w:rPr>
+            </w:pPr>
+            <w:r>
+              <w:rPr>
+                <w:lang w:val="en-US"/>
+              </w:rPr>
+              <w:t>Retrieve vehicles of type "E-Bike" via the API</w:t>
+            </w:r>
+          </w:p>
+          <w:p>
+            <w:pPr>
+              <w:rPr>
+                <w:lang w:val="en-US"/>
+              </w:rPr>
+            </w:pPr>
+          </w:p>
         </w:tc>
         <w:tc>
           <w:tcPr>
             <w:tcW w:w="2343" w:type="dxa"/>
           </w:tcPr>
-          <w:p/>
+          <w:p>
+            <w:pPr>
+              <w:pStyle w:val="a9"/>
+              <w:rPr>
+                <w:lang w:val="en-US"/>
+              </w:rPr>
+            </w:pPr>
+            <w:r>
+              <w:rPr>
+                <w:lang w:val="en-US"/>
+              </w:rPr>
+              <w:t>The API should return a 200 response with only E-Bikes in the results.</w:t>
+            </w:r>
+          </w:p>
+          <w:p>
+            <w:pPr>
+              <w:rPr>
+                <w:lang w:val="en-US"/>
+              </w:rPr>
+            </w:pPr>
+          </w:p>
         </w:tc>
         <w:tc>
           <w:tcPr>
             <w:tcW w:w="3044" w:type="dxa"/>
           </w:tcPr>
-          <w:p/>
+          <w:p>
+            <w:pPr>
+              <w:pStyle w:val="a9"/>
+              <w:rPr>
+                <w:lang w:val="en-US"/>
+              </w:rPr>
+            </w:pPr>
+            <w:r>
+              <w:rPr>
+                <w:lang w:val="en-US"/>
+              </w:rPr>
+              <w:t>The response returned 200 with one E-Bike in the results</w:t>
+            </w:r>
+          </w:p>
+          <w:p>
+            <w:pPr>
+              <w:rPr>
+                <w:lang w:val="en-US"/>
+              </w:rPr>
+            </w:pPr>
+          </w:p>
         </w:tc>
         <w:tc>
           <w:tcPr>
             <w:tcW w:w="3050" w:type="dxa"/>
           </w:tcPr>
-          <w:p/>
+          <w:p>
+            <w:r>
+              <w:t>Pass</w:t>
+            </w:r>
+          </w:p>
         </w:tc>
       </w:tr>
       <w:tr>
@@ -1616,37 +3113,129 @@
           <w:tcPr>
             <w:tcW w:w="609" w:type="dxa"/>
           </w:tcPr>
+          <w:p>
+            <w:r>
+              <w:t>26</w:t>
+            </w:r>
+          </w:p>
+        </w:tc>
+        <w:tc>
+          <w:tcPr>
+            <w:tcW w:w="3985" w:type="dxa"/>
+          </w:tcPr>
+          <w:p>
+            <w:pPr>
+              <w:pStyle w:val="a9"/>
+            </w:pPr>
+            <w:proofErr w:type="spellStart"/>
+            <w:r>
+              <w:t>test_get_vehicles_invalid_battery</w:t>
+            </w:r>
+            <w:proofErr w:type="spellEnd"/>
+          </w:p>
           <w:p/>
         </w:tc>
         <w:tc>
           <w:tcPr>
-            <w:tcW w:w="3985" w:type="dxa"/>
-          </w:tcPr>
-          <w:p/>
-        </w:tc>
-        <w:tc>
-          <w:tcPr>
             <w:tcW w:w="3095" w:type="dxa"/>
           </w:tcPr>
-          <w:p/>
+          <w:p>
+            <w:pPr>
+              <w:pStyle w:val="a9"/>
+              <w:rPr>
+                <w:lang w:val="en-US"/>
+              </w:rPr>
+            </w:pPr>
+            <w:r>
+              <w:rPr>
+                <w:lang w:val="en-US"/>
+              </w:rPr>
+              <w:t>Retrieve vehicles with an invalid battery percentage value (e.g., "</w:t>
+            </w:r>
+            <w:proofErr w:type="spellStart"/>
+            <w:r>
+              <w:rPr>
+                <w:lang w:val="en-US"/>
+              </w:rPr>
+              <w:t>abc</w:t>
+            </w:r>
+            <w:proofErr w:type="spellEnd"/>
+            <w:r>
+              <w:rPr>
+                <w:lang w:val="en-US"/>
+              </w:rPr>
+              <w:t>").</w:t>
+            </w:r>
+          </w:p>
+          <w:p>
+            <w:pPr>
+              <w:rPr>
+                <w:lang w:val="en-US"/>
+              </w:rPr>
+            </w:pPr>
+          </w:p>
         </w:tc>
         <w:tc>
           <w:tcPr>
             <w:tcW w:w="2343" w:type="dxa"/>
           </w:tcPr>
-          <w:p/>
+          <w:p>
+            <w:pPr>
+              <w:pStyle w:val="a9"/>
+              <w:rPr>
+                <w:lang w:val="en-US"/>
+              </w:rPr>
+            </w:pPr>
+            <w:r>
+              <w:rPr>
+                <w:lang w:val="en-US"/>
+              </w:rPr>
+              <w:t>The API should return a 400 Bad Request with an appropriate error message.</w:t>
+            </w:r>
+          </w:p>
+          <w:p>
+            <w:pPr>
+              <w:rPr>
+                <w:lang w:val="en-US"/>
+              </w:rPr>
+            </w:pPr>
+          </w:p>
         </w:tc>
         <w:tc>
           <w:tcPr>
             <w:tcW w:w="3044" w:type="dxa"/>
           </w:tcPr>
-          <w:p/>
+          <w:p>
+            <w:pPr>
+              <w:pStyle w:val="a9"/>
+              <w:rPr>
+                <w:lang w:val="en-US"/>
+              </w:rPr>
+            </w:pPr>
+            <w:r>
+              <w:rPr>
+                <w:lang w:val="en-US"/>
+              </w:rPr>
+              <w:t>The response returned 400 with the expected error message.</w:t>
+            </w:r>
+          </w:p>
+          <w:p>
+            <w:pPr>
+              <w:rPr>
+                <w:lang w:val="en-US"/>
+              </w:rPr>
+            </w:pPr>
+          </w:p>
         </w:tc>
         <w:tc>
           <w:tcPr>
             <w:tcW w:w="3050" w:type="dxa"/>
           </w:tcPr>
-          <w:p/>
+          <w:p>
+            <w:r>
+              <w:t>Pass</w:t>
+            </w:r>
+          </w:p>
         </w:tc>
       </w:tr>
       <w:tr>
@@ -1654,37 +3243,238 @@
           <w:tcPr>
             <w:tcW w:w="609" w:type="dxa"/>
           </w:tcPr>
+          <w:p>
+            <w:r>
+              <w:t>27</w:t>
+            </w:r>
+          </w:p>
+        </w:tc>
+        <w:tc>
+          <w:tcPr>
+            <w:tcW w:w="3985" w:type="dxa"/>
+          </w:tcPr>
+          <w:p>
+            <w:pPr>
+              <w:pStyle w:val="a9"/>
+            </w:pPr>
+            <w:proofErr w:type="spellStart"/>
+            <w:r>
+              <w:t>test_get_stations</w:t>
+            </w:r>
+            <w:proofErr w:type="spellEnd"/>
+          </w:p>
           <w:p/>
         </w:tc>
         <w:tc>
           <w:tcPr>
+            <w:tcW w:w="3095" w:type="dxa"/>
+          </w:tcPr>
+          <w:p>
+            <w:pPr>
+              <w:pStyle w:val="a9"/>
+              <w:rPr>
+                <w:lang w:val="en-US"/>
+              </w:rPr>
+            </w:pPr>
+            <w:r>
+              <w:rPr>
+                <w:lang w:val="en-US"/>
+              </w:rPr>
+              <w:t>Retrieve all EV stations via the API endpoint.</w:t>
+            </w:r>
+          </w:p>
+          <w:p>
+            <w:pPr>
+              <w:rPr>
+                <w:lang w:val="en-US"/>
+              </w:rPr>
+            </w:pPr>
+          </w:p>
+        </w:tc>
+        <w:tc>
+          <w:tcPr>
+            <w:tcW w:w="2343" w:type="dxa"/>
+          </w:tcPr>
+          <w:p>
+            <w:pPr>
+              <w:pStyle w:val="a9"/>
+              <w:rPr>
+                <w:lang w:val="en-US"/>
+              </w:rPr>
+            </w:pPr>
+            <w:r>
+              <w:rPr>
+                <w:lang w:val="en-US"/>
+              </w:rPr>
+              <w:t>The API should return a 200 response with a list of stations.</w:t>
+            </w:r>
+          </w:p>
+          <w:p>
+            <w:pPr>
+              <w:rPr>
+                <w:lang w:val="en-US"/>
+              </w:rPr>
+            </w:pPr>
+          </w:p>
+        </w:tc>
+        <w:tc>
+          <w:tcPr>
+            <w:tcW w:w="3044" w:type="dxa"/>
+          </w:tcPr>
+          <w:p>
+            <w:pPr>
+              <w:pStyle w:val="a9"/>
+              <w:rPr>
+                <w:lang w:val="en-US"/>
+              </w:rPr>
+            </w:pPr>
+            <w:r>
+              <w:rPr>
+                <w:lang w:val="en-US"/>
+              </w:rPr>
+              <w:t>The response returned 200 with at least one station in the results.</w:t>
+            </w:r>
+          </w:p>
+          <w:p>
+            <w:pPr>
+              <w:rPr>
+                <w:lang w:val="en-US"/>
+              </w:rPr>
+            </w:pPr>
+          </w:p>
+        </w:tc>
+        <w:tc>
+          <w:tcPr>
+            <w:tcW w:w="3050" w:type="dxa"/>
+          </w:tcPr>
+          <w:p>
+            <w:r>
+              <w:t>Pass</w:t>
+            </w:r>
+          </w:p>
+        </w:tc>
+      </w:tr>
+      <w:tr>
+        <w:tc>
+          <w:tcPr>
+            <w:tcW w:w="609" w:type="dxa"/>
+          </w:tcPr>
+          <w:p>
+            <w:r>
+              <w:lastRenderedPageBreak/>
+              <w:t>28</w:t>
+            </w:r>
+          </w:p>
+        </w:tc>
+        <w:tc>
+          <w:tcPr>
             <w:tcW w:w="3985" w:type="dxa"/>
           </w:tcPr>
-          <w:p/>
+          <w:p>
+            <w:pPr>
+              <w:pStyle w:val="a9"/>
+            </w:pPr>
+            <w:proofErr w:type="spellStart"/>
+            <w:r>
+              <w:t>test_get_station_invalid_id</w:t>
+            </w:r>
+            <w:proofErr w:type="spellEnd"/>
+          </w:p>
+          <w:p>
+            <w:pPr>
+              <w:pStyle w:val="a9"/>
+              <w:rPr>
+                <w:lang w:val="en-US"/>
+              </w:rPr>
+            </w:pPr>
+          </w:p>
         </w:tc>
         <w:tc>
           <w:tcPr>
             <w:tcW w:w="3095" w:type="dxa"/>
           </w:tcPr>
-          <w:p/>
+          <w:p>
+            <w:pPr>
+              <w:pStyle w:val="a9"/>
+              <w:rPr>
+                <w:lang w:val="en-US"/>
+              </w:rPr>
+            </w:pPr>
+            <w:r>
+              <w:rPr>
+                <w:lang w:val="en-US"/>
+              </w:rPr>
+              <w:t>Attempt to retrieve a station with an invalid ID parameter</w:t>
+            </w:r>
+          </w:p>
+          <w:p>
+            <w:pPr>
+              <w:pStyle w:val="a9"/>
+              <w:rPr>
+                <w:lang w:val="en-US"/>
+              </w:rPr>
+            </w:pPr>
+          </w:p>
         </w:tc>
         <w:tc>
           <w:tcPr>
             <w:tcW w:w="2343" w:type="dxa"/>
           </w:tcPr>
-          <w:p/>
+          <w:p>
+            <w:pPr>
+              <w:pStyle w:val="a9"/>
+              <w:rPr>
+                <w:lang w:val="en-US"/>
+              </w:rPr>
+            </w:pPr>
+            <w:r>
+              <w:rPr>
+                <w:lang w:val="en-US"/>
+              </w:rPr>
+              <w:t>The API should return a 404 response with an appropriate error message.</w:t>
+            </w:r>
+          </w:p>
+          <w:p>
+            <w:pPr>
+              <w:pStyle w:val="a9"/>
+              <w:rPr>
+                <w:lang w:val="en-US"/>
+              </w:rPr>
+            </w:pPr>
+          </w:p>
         </w:tc>
         <w:tc>
           <w:tcPr>
             <w:tcW w:w="3044" w:type="dxa"/>
           </w:tcPr>
-          <w:p/>
+          <w:p>
+            <w:pPr>
+              <w:pStyle w:val="a9"/>
+              <w:rPr>
+                <w:lang w:val="en-US"/>
+              </w:rPr>
+            </w:pPr>
+            <w:proofErr w:type="spellStart"/>
+            <w:r>
+              <w:rPr>
+                <w:lang w:val="en-US"/>
+              </w:rPr>
+              <w:t>ValueError</w:t>
+            </w:r>
+            <w:proofErr w:type="spellEnd"/>
+          </w:p>
         </w:tc>
         <w:tc>
           <w:tcPr>
             <w:tcW w:w="3050" w:type="dxa"/>
           </w:tcPr>
-          <w:p/>
+          <w:p>
+            <w:r>
+              <w:t>Fail</w:t>
+            </w:r>
+            <w:bookmarkStart w:id="0" w:name="_GoBack"/>
+            <w:bookmarkEnd w:id="0"/>
+          </w:p>
         </w:tc>
       </w:tr>
     </w:tbl>
@@ -1704,7 +3494,14 @@
           <w:rStyle w:val="10"/>
           <w:lang w:val="en-US"/>
         </w:rPr>
-        <w:lastRenderedPageBreak/>
+        <w:br/>
+      </w:r>
+      <w:r>
+        <w:rPr>
+          <w:rStyle w:val="10"/>
+          <w:lang w:val="en-US"/>
+        </w:rPr>
+        <w:br/>
         <w:t>R</w:t>
       </w:r>
       <w:proofErr w:type="spellStart"/>
@@ -1746,216 +3543,428 @@
     </w:p>
     <w:p>
       <w:pPr>
-        <w:pStyle w:val="2"/>
-        <w:rPr>
+        <w:spacing w:before="100" w:beforeAutospacing="1" w:after="100" w:afterAutospacing="1"/>
+        <w:rPr>
+          <w:rFonts w:asciiTheme="majorHAnsi" w:hAnsiTheme="majorHAnsi"/>
           <w:lang w:val="en-US"/>
+        </w:rPr>
+      </w:pPr>
+      <w:r>
+        <w:br/>
+      </w:r>
+      <w:r>
+        <w:rPr>
+          <w:rFonts w:asciiTheme="majorHAnsi" w:hAnsiTheme="majorHAnsi"/>
+          <w:shd w:val="clear" w:color="auto" w:fill="FFFFFF"/>
+        </w:rPr>
+        <w:t>In this iteration, I prioritized improving security, performance, and automation.</w:t>
+      </w:r>
+      <w:r>
+        <w:rPr>
+          <w:rFonts w:asciiTheme="majorHAnsi" w:hAnsiTheme="majorHAnsi"/>
+          <w:shd w:val="clear" w:color="auto" w:fill="FFFFFF"/>
+        </w:rPr>
+        <w:br/>
+      </w:r>
+      <w:proofErr w:type="spellStart"/>
+      <w:r>
+        <w:rPr>
+          <w:rFonts w:asciiTheme="majorHAnsi" w:hAnsiTheme="majorHAnsi"/>
+          <w:shd w:val="clear" w:color="auto" w:fill="FFFFFF"/>
+        </w:rPr>
+        <w:t>Find_transport</w:t>
+      </w:r>
+      <w:proofErr w:type="spellEnd"/>
+      <w:r>
+        <w:rPr>
+          <w:rFonts w:asciiTheme="majorHAnsi" w:hAnsiTheme="majorHAnsi"/>
+          <w:shd w:val="clear" w:color="auto" w:fill="FFFFFF"/>
+        </w:rPr>
+        <w:t xml:space="preserve"> </w:t>
+      </w:r>
+      <w:proofErr w:type="spellStart"/>
+      <w:r>
+        <w:rPr>
+          <w:rFonts w:asciiTheme="majorHAnsi" w:hAnsiTheme="majorHAnsi"/>
+          <w:shd w:val="clear" w:color="auto" w:fill="FFFFFF"/>
+        </w:rPr>
+        <w:t>App</w:t>
+      </w:r>
+      <w:proofErr w:type="gramStart"/>
+      <w:r>
+        <w:rPr>
+          <w:rFonts w:asciiTheme="majorHAnsi" w:hAnsiTheme="majorHAnsi"/>
+          <w:shd w:val="clear" w:color="auto" w:fill="FFFFFF"/>
+        </w:rPr>
+        <w:t>:I</w:t>
+      </w:r>
+      <w:proofErr w:type="spellEnd"/>
+      <w:proofErr w:type="gramEnd"/>
+      <w:r>
+        <w:rPr>
+          <w:rFonts w:asciiTheme="majorHAnsi" w:hAnsiTheme="majorHAnsi"/>
+          <w:shd w:val="clear" w:color="auto" w:fill="FFFFFF"/>
+        </w:rPr>
+        <w:t xml:space="preserve"> incorporated an interactive map where the user location is the </w:t>
+      </w:r>
+      <w:proofErr w:type="spellStart"/>
+      <w:r>
+        <w:rPr>
+          <w:rFonts w:asciiTheme="majorHAnsi" w:hAnsiTheme="majorHAnsi"/>
+          <w:shd w:val="clear" w:color="auto" w:fill="FFFFFF"/>
+        </w:rPr>
+        <w:t>center</w:t>
+      </w:r>
+      <w:proofErr w:type="spellEnd"/>
+      <w:r>
+        <w:rPr>
+          <w:rFonts w:asciiTheme="majorHAnsi" w:hAnsiTheme="majorHAnsi"/>
+          <w:shd w:val="clear" w:color="auto" w:fill="FFFFFF"/>
+        </w:rPr>
+        <w:t>. Stations are loaded dynamically using an API call to the server, which obtains the addresses from a third-party API. A path can be created from the user's location by clicking on a station. Routing is performed server-side with an external API utilized to calculate routes, hence reducing the burden on the client.</w:t>
+      </w:r>
+      <w:r>
+        <w:rPr>
+          <w:rFonts w:asciiTheme="majorHAnsi" w:hAnsiTheme="majorHAnsi"/>
+          <w:shd w:val="clear" w:color="auto" w:fill="FFFFFF"/>
+        </w:rPr>
+        <w:br/>
+        <w:t>To improve performance, I added caching for station information. I also created data generators for automatic JSON generation, supporting dynamic display of transport units. Filtering by type or battery percentage is now instant without page reloading, and transport is sorted based on its allocated station. More than one filter can be applied at a time, and pagination dynamically adjusts depending on the vehicles.</w:t>
+      </w:r>
+      <w:r>
+        <w:rPr>
+          <w:rFonts w:asciiTheme="majorHAnsi" w:hAnsiTheme="majorHAnsi"/>
+          <w:shd w:val="clear" w:color="auto" w:fill="FFFFFF"/>
+        </w:rPr>
+        <w:br/>
+        <w:t xml:space="preserve">Support App: The support chat now uses </w:t>
+      </w:r>
+      <w:proofErr w:type="spellStart"/>
+      <w:r>
+        <w:rPr>
+          <w:rFonts w:asciiTheme="majorHAnsi" w:hAnsiTheme="majorHAnsi"/>
+          <w:shd w:val="clear" w:color="auto" w:fill="FFFFFF"/>
+        </w:rPr>
+        <w:t>WebSockets</w:t>
+      </w:r>
+      <w:proofErr w:type="spellEnd"/>
+      <w:r>
+        <w:rPr>
+          <w:rFonts w:asciiTheme="majorHAnsi" w:hAnsiTheme="majorHAnsi"/>
+          <w:shd w:val="clear" w:color="auto" w:fill="FFFFFF"/>
+        </w:rPr>
+        <w:t xml:space="preserve"> for real-time messaging, e.g., audio alert on new messages. Admins can view all </w:t>
+      </w:r>
+      <w:proofErr w:type="spellStart"/>
+      <w:r>
+        <w:rPr>
+          <w:rFonts w:asciiTheme="majorHAnsi" w:hAnsiTheme="majorHAnsi"/>
+          <w:shd w:val="clear" w:color="auto" w:fill="FFFFFF"/>
+        </w:rPr>
+        <w:t>ongoing</w:t>
+      </w:r>
+      <w:proofErr w:type="spellEnd"/>
+      <w:r>
+        <w:rPr>
+          <w:rFonts w:asciiTheme="majorHAnsi" w:hAnsiTheme="majorHAnsi"/>
+          <w:shd w:val="clear" w:color="auto" w:fill="FFFFFF"/>
+        </w:rPr>
+        <w:t xml:space="preserve"> user chats, enter any conversation, and send messages. Messages sent via </w:t>
+      </w:r>
+      <w:proofErr w:type="spellStart"/>
+      <w:r>
+        <w:rPr>
+          <w:rFonts w:asciiTheme="majorHAnsi" w:hAnsiTheme="majorHAnsi"/>
+          <w:shd w:val="clear" w:color="auto" w:fill="FFFFFF"/>
+        </w:rPr>
+        <w:t>WebSocket</w:t>
+      </w:r>
+      <w:proofErr w:type="spellEnd"/>
+      <w:r>
+        <w:rPr>
+          <w:rFonts w:asciiTheme="majorHAnsi" w:hAnsiTheme="majorHAnsi"/>
+          <w:shd w:val="clear" w:color="auto" w:fill="FFFFFF"/>
+        </w:rPr>
+        <w:t xml:space="preserve"> are stored in the database, and I created an asynchronous Daphne server to provide this feature.</w:t>
+      </w:r>
+      <w:r>
+        <w:rPr>
+          <w:rFonts w:asciiTheme="majorHAnsi" w:hAnsiTheme="majorHAnsi"/>
+          <w:shd w:val="clear" w:color="auto" w:fill="FFFFFF"/>
+        </w:rPr>
+        <w:br/>
+        <w:t xml:space="preserve">Voucher </w:t>
+      </w:r>
+      <w:proofErr w:type="spellStart"/>
+      <w:r>
+        <w:rPr>
+          <w:rFonts w:asciiTheme="majorHAnsi" w:hAnsiTheme="majorHAnsi"/>
+          <w:shd w:val="clear" w:color="auto" w:fill="FFFFFF"/>
+        </w:rPr>
+        <w:t>App</w:t>
+      </w:r>
+      <w:proofErr w:type="gramStart"/>
+      <w:r>
+        <w:rPr>
+          <w:rFonts w:asciiTheme="majorHAnsi" w:hAnsiTheme="majorHAnsi"/>
+          <w:shd w:val="clear" w:color="auto" w:fill="FFFFFF"/>
+        </w:rPr>
+        <w:t>:I</w:t>
+      </w:r>
+      <w:proofErr w:type="spellEnd"/>
+      <w:proofErr w:type="gramEnd"/>
+      <w:r>
+        <w:rPr>
+          <w:rFonts w:asciiTheme="majorHAnsi" w:hAnsiTheme="majorHAnsi"/>
+          <w:shd w:val="clear" w:color="auto" w:fill="FFFFFF"/>
+        </w:rPr>
+        <w:t xml:space="preserve"> implemented vouchers that are redeemable for different payment types (e.g., subscriptions, rentals) with validation to correctly use </w:t>
+      </w:r>
+      <w:r>
+        <w:rPr>
+          <w:rFonts w:asciiTheme="majorHAnsi" w:hAnsiTheme="majorHAnsi"/>
+          <w:shd w:val="clear" w:color="auto" w:fill="FFFFFF"/>
+        </w:rPr>
+        <w:lastRenderedPageBreak/>
+        <w:t>them.</w:t>
+      </w:r>
+      <w:r>
+        <w:rPr>
+          <w:rFonts w:asciiTheme="majorHAnsi" w:hAnsiTheme="majorHAnsi"/>
+          <w:shd w:val="clear" w:color="auto" w:fill="FFFFFF"/>
+        </w:rPr>
+        <w:br/>
+      </w:r>
+      <w:r>
+        <w:rPr>
+          <w:rFonts w:asciiTheme="majorHAnsi" w:hAnsiTheme="majorHAnsi"/>
+          <w:shd w:val="clear" w:color="auto" w:fill="FFFFFF"/>
+        </w:rPr>
+        <w:br/>
+      </w:r>
+      <w:proofErr w:type="spellStart"/>
+      <w:r>
+        <w:rPr>
+          <w:rFonts w:asciiTheme="majorHAnsi" w:hAnsiTheme="majorHAnsi"/>
+          <w:shd w:val="clear" w:color="auto" w:fill="FFFFFF"/>
+        </w:rPr>
+        <w:t>Get_direction</w:t>
+      </w:r>
+      <w:proofErr w:type="spellEnd"/>
+      <w:r>
+        <w:rPr>
+          <w:rFonts w:asciiTheme="majorHAnsi" w:hAnsiTheme="majorHAnsi"/>
+          <w:shd w:val="clear" w:color="auto" w:fill="FFFFFF"/>
+        </w:rPr>
+        <w:t xml:space="preserve"> App: Users can enter detailed routes with turn-by-turn directions. Users can place pins on the map and create multi-stop routes automatically. Surrounding points of interest (e.g., museums, cafes) can even be found and routed to.</w:t>
+      </w:r>
+      <w:r>
+        <w:rPr>
+          <w:rFonts w:asciiTheme="majorHAnsi" w:hAnsiTheme="majorHAnsi"/>
+          <w:shd w:val="clear" w:color="auto" w:fill="FFFFFF"/>
+        </w:rPr>
+        <w:br/>
+        <w:t>Data is passed in API endpoints, and only processed results after they have been processed are returned to the client. All page data is dynamically generated through scripts for automatic updates to categories, APIs, and maps.</w:t>
+      </w:r>
+      <w:r>
+        <w:rPr>
+          <w:rFonts w:asciiTheme="majorHAnsi" w:hAnsiTheme="majorHAnsi"/>
+          <w:shd w:val="clear" w:color="auto" w:fill="FFFFFF"/>
+        </w:rPr>
+        <w:br/>
+        <w:t xml:space="preserve">I installed an SMTP server for notification emails, i.e., confirmation of rentals and subscriptions. I also set up </w:t>
+      </w:r>
+      <w:proofErr w:type="spellStart"/>
+      <w:r>
+        <w:rPr>
+          <w:rFonts w:asciiTheme="majorHAnsi" w:hAnsiTheme="majorHAnsi"/>
+          <w:shd w:val="clear" w:color="auto" w:fill="FFFFFF"/>
+        </w:rPr>
+        <w:t>Django's</w:t>
+      </w:r>
+      <w:proofErr w:type="spellEnd"/>
+      <w:r>
+        <w:rPr>
+          <w:rFonts w:asciiTheme="majorHAnsi" w:hAnsiTheme="majorHAnsi"/>
+          <w:shd w:val="clear" w:color="auto" w:fill="FFFFFF"/>
+        </w:rPr>
+        <w:t xml:space="preserve"> own logging for the monitoring of warnings and errors. Throughout the project, I used reusability principles so that few code adjustments were done in adding new functionalities.</w:t>
+      </w:r>
+    </w:p>
+    <w:p>
+      <w:pPr>
+        <w:rPr>
+          <w:rStyle w:val="a6"/>
         </w:rPr>
       </w:pPr>
       <w:proofErr w:type="spellStart"/>
       <w:r>
-        <w:t>Developing</w:t>
+        <w:rPr>
+          <w:rStyle w:val="a6"/>
+        </w:rPr>
+        <w:t>Oleksandr</w:t>
+      </w:r>
+      <w:proofErr w:type="spellEnd"/>
+      <w:r>
+        <w:rPr>
+          <w:rStyle w:val="a6"/>
+        </w:rPr>
+        <w:t xml:space="preserve"> </w:t>
+      </w:r>
+      <w:proofErr w:type="spellStart"/>
+      <w:r>
+        <w:rPr>
+          <w:rStyle w:val="a6"/>
+        </w:rPr>
+        <w:t>Kurilets</w:t>
       </w:r>
       <w:proofErr w:type="spellEnd"/>
     </w:p>
     <w:p>
       <w:pPr>
-        <w:ind w:left="-567"/>
-        <w:rPr>
+        <w:spacing w:line="240" w:lineRule="auto"/>
+        <w:rPr>
+          <w:rFonts w:asciiTheme="majorHAnsi" w:hAnsiTheme="majorHAnsi"/>
           <w:lang w:val="en-US"/>
         </w:rPr>
       </w:pPr>
       <w:r>
         <w:rPr>
+          <w:rFonts w:asciiTheme="majorHAnsi" w:hAnsiTheme="majorHAnsi"/>
           <w:lang w:val="en-US"/>
         </w:rPr>
-        <w:t xml:space="preserve">In the development of this project, we used the </w:t>
-      </w:r>
-      <w:proofErr w:type="spellStart"/>
-      <w:r>
-        <w:rPr>
-          <w:lang w:val="en-US"/>
-        </w:rPr>
-        <w:t>Kanban</w:t>
-      </w:r>
-      <w:proofErr w:type="spellEnd"/>
-      <w:r>
-        <w:rPr>
-          <w:lang w:val="en-US"/>
-        </w:rPr>
-        <w:t xml:space="preserve"> methodology to distribute the workload effectively. This allowed us to fairly allocate tasks among team members and clearly visualize who was working on what at any given moment. Our team decided to divide responsibilities based on applications rather than project sections. As a result, each team member implemented multiple system functions, which helped clearly define individua</w:t>
-      </w:r>
-      <w:r>
-        <w:rPr>
-          <w:lang w:val="en-US"/>
-        </w:rPr>
-        <w:t xml:space="preserve">l contributions to the </w:t>
-      </w:r>
-      <w:proofErr w:type="spellStart"/>
-      <w:r>
-        <w:rPr>
-          <w:lang w:val="en-US"/>
-        </w:rPr>
-        <w:t>project.</w:t>
-      </w:r>
-      <w:r>
-        <w:rPr>
-          <w:lang w:val="en-US"/>
-        </w:rPr>
-        <w:t>We</w:t>
-      </w:r>
-      <w:proofErr w:type="spellEnd"/>
-      <w:r>
-        <w:rPr>
-          <w:lang w:val="en-US"/>
-        </w:rPr>
-        <w:t xml:space="preserve"> chose parts of the project where we felt most confident in development. For example, I took on the development of the support function because I have experience implementing such features in various ways like through API and on different platforms.</w:t>
+        <w:t>In this iteration, i had focus to work on subscriptions, statistics, booking, and some design parts. Here’s what I did.</w:t>
       </w:r>
     </w:p>
     <w:p>
       <w:pPr>
-        <w:ind w:left="-567" w:firstLine="567"/>
-        <w:rPr>
+        <w:spacing w:line="240" w:lineRule="auto"/>
+        <w:rPr>
+          <w:rFonts w:asciiTheme="majorHAnsi" w:hAnsiTheme="majorHAnsi"/>
           <w:lang w:val="en-US"/>
         </w:rPr>
       </w:pPr>
       <w:r>
         <w:rPr>
-          <w:rStyle w:val="20"/>
+          <w:rFonts w:asciiTheme="majorHAnsi" w:hAnsiTheme="majorHAnsi"/>
           <w:lang w:val="en-US"/>
         </w:rPr>
-        <w:t>Challenges with Filtering in Tests</w:t>
+        <w:t xml:space="preserve">For subscriptions, I built a system where users can buy plans like monthly or weekly. It checks if a user has an active plan and activates a new one if not. I handled dates and </w:t>
       </w:r>
+      <w:proofErr w:type="gramStart"/>
       <w:r>
         <w:rPr>
+          <w:rFonts w:asciiTheme="majorHAnsi" w:hAnsiTheme="majorHAnsi"/>
           <w:lang w:val="en-US"/>
         </w:rPr>
-        <w:t xml:space="preserve"> </w:t>
+        <w:t>conditions to make sure it runs</w:t>
       </w:r>
-      <w:bookmarkStart w:id="0" w:name="_GoBack"/>
-      <w:bookmarkEnd w:id="0"/>
+      <w:proofErr w:type="gramEnd"/>
       <w:r>
         <w:rPr>
+          <w:rFonts w:asciiTheme="majorHAnsi" w:hAnsiTheme="majorHAnsi"/>
           <w:lang w:val="en-US"/>
         </w:rPr>
-        <w:br/>
-      </w:r>
-      <w:r>
-        <w:rPr>
-          <w:lang w:val="en-US"/>
-        </w:rPr>
-        <w:t xml:space="preserve">The filtering tests are failed because of presence of terms such as "Bike" and "E-Scooter" within the HTML, even when the filtering logic results in an empty vehicle list. These terms are consistently included in the &lt;select&gt; filter options, causing the </w:t>
-      </w:r>
-      <w:proofErr w:type="spellStart"/>
-      <w:r>
-        <w:rPr>
-          <w:lang w:val="en-US"/>
-        </w:rPr>
-        <w:t>assertNotContains</w:t>
-      </w:r>
-      <w:proofErr w:type="spellEnd"/>
-      <w:r>
-        <w:rPr>
-          <w:lang w:val="en-US"/>
-        </w:rPr>
-        <w:t xml:space="preserve"> function to detect them in the source code, which ultimately leads to test failures. We can fix it in two ways: 1. Modify the tests to concentrate on a specific subset of transport listings (for example, employing </w:t>
-      </w:r>
-      <w:proofErr w:type="spellStart"/>
-      <w:r>
-        <w:rPr>
-          <w:lang w:val="en-US"/>
-        </w:rPr>
-        <w:t>BeautifulSoup</w:t>
-      </w:r>
-      <w:proofErr w:type="spellEnd"/>
-      <w:r>
-        <w:rPr>
-          <w:lang w:val="en-US"/>
-        </w:rPr>
-        <w:t xml:space="preserve"> to parse the &lt;div class="vehicle-list"&gt; and identify pertinent entries). 2. Examine more specific elements (such as verifying &lt;h3&gt;Bike&lt;/h3&gt; instead of simply </w:t>
-      </w:r>
-      <w:r>
-        <w:rPr>
-          <w:lang w:val="en-US"/>
-        </w:rPr>
-        <w:t>searching for the term "Bike").</w:t>
+        <w:t xml:space="preserve"> smooth.</w:t>
       </w:r>
     </w:p>
     <w:p>
       <w:pPr>
-        <w:pStyle w:val="2"/>
-        <w:rPr>
+        <w:spacing w:line="240" w:lineRule="auto"/>
+        <w:rPr>
+          <w:rFonts w:asciiTheme="majorHAnsi" w:hAnsiTheme="majorHAnsi"/>
           <w:lang w:val="en-US"/>
         </w:rPr>
       </w:pPr>
+      <w:proofErr w:type="gramStart"/>
       <w:r>
         <w:rPr>
+          <w:rFonts w:asciiTheme="majorHAnsi" w:hAnsiTheme="majorHAnsi"/>
           <w:lang w:val="en-US"/>
         </w:rPr>
-        <w:t xml:space="preserve">Migration Challenges </w:t>
+        <w:t>Next, statistics.</w:t>
+      </w:r>
+      <w:proofErr w:type="gramEnd"/>
+      <w:r>
+        <w:rPr>
+          <w:rFonts w:asciiTheme="majorHAnsi" w:hAnsiTheme="majorHAnsi"/>
+          <w:lang w:val="en-US"/>
+        </w:rPr>
+        <w:t xml:space="preserve"> I created a model to track user activity – hours they ride and money spent. It updates after every booking. This helps see how users use the app and can be good for future improvements.</w:t>
       </w:r>
     </w:p>
     <w:p>
       <w:pPr>
-        <w:ind w:left="-567"/>
-        <w:rPr>
+        <w:spacing w:line="240" w:lineRule="auto"/>
+        <w:rPr>
+          <w:rFonts w:asciiTheme="majorHAnsi" w:hAnsiTheme="majorHAnsi"/>
           <w:lang w:val="en-US"/>
         </w:rPr>
       </w:pPr>
       <w:r>
         <w:rPr>
+          <w:rFonts w:asciiTheme="majorHAnsi" w:hAnsiTheme="majorHAnsi"/>
           <w:lang w:val="en-US"/>
         </w:rPr>
-        <w:t xml:space="preserve">We faced migrations conflicts such as migrations collisions in case of pulling changes with </w:t>
-      </w:r>
-      <w:proofErr w:type="spellStart"/>
-      <w:r>
-        <w:rPr>
-          <w:lang w:val="en-US"/>
-        </w:rPr>
-        <w:t>migrations.To</w:t>
-      </w:r>
-      <w:proofErr w:type="spellEnd"/>
-      <w:r>
-        <w:rPr>
-          <w:lang w:val="en-US"/>
-        </w:rPr>
-        <w:t xml:space="preserve"> mitigate this </w:t>
+        <w:t xml:space="preserve">Booking was the biggest part. I made it so users can rent vehicles, pick hours, and pay with Stripe or a subscription. I added vouchers for discounts too. If a vehicle isn’t available, it redirects back. </w:t>
       </w:r>
       <w:proofErr w:type="gramStart"/>
       <w:r>
         <w:rPr>
+          <w:rFonts w:asciiTheme="majorHAnsi" w:hAnsiTheme="majorHAnsi"/>
           <w:lang w:val="en-US"/>
         </w:rPr>
-        <w:t>issue,</w:t>
+        <w:t>Took time to get all the logic right.</w:t>
       </w:r>
       <w:proofErr w:type="gramEnd"/>
+    </w:p>
+    <w:p>
+      <w:pPr>
+        <w:spacing w:line="240" w:lineRule="auto"/>
+        <w:rPr>
+          <w:rFonts w:asciiTheme="majorHAnsi" w:hAnsiTheme="majorHAnsi"/>
+          <w:lang w:val="en-US"/>
+        </w:rPr>
+      </w:pPr>
       <w:r>
         <w:rPr>
+          <w:rFonts w:asciiTheme="majorHAnsi" w:hAnsiTheme="majorHAnsi"/>
           <w:lang w:val="en-US"/>
         </w:rPr>
-        <w:t xml:space="preserve"> we have included migration files in .</w:t>
-      </w:r>
-      <w:proofErr w:type="spellStart"/>
-      <w:r>
-        <w:rPr>
-          <w:lang w:val="en-US"/>
-        </w:rPr>
-        <w:t>gitignore</w:t>
-      </w:r>
-      <w:proofErr w:type="spellEnd"/>
-      <w:r>
-        <w:rPr>
-          <w:lang w:val="en-US"/>
-        </w:rPr>
-        <w:t xml:space="preserve"> to prevent them from being tracked in the repository. Consequently, each developer will run migrations immediately after pulling the latest code from the branch, thereby ensuring that conflicts are avoided prior to making additional changes.</w:t>
+        <w:t>For design, I used Bootstrap and some CSS. It’s simple – clean forms, working buttons, easy to use. Not super fancy, but it does the job.</w:t>
       </w:r>
     </w:p>
     <w:p>
       <w:pPr>
-        <w:rPr>
+        <w:spacing w:line="240" w:lineRule="auto"/>
+        <w:rPr>
+          <w:rFonts w:asciiTheme="majorHAnsi" w:hAnsiTheme="majorHAnsi"/>
           <w:lang w:val="en-US"/>
         </w:rPr>
       </w:pPr>
+      <w:r>
+        <w:rPr>
+          <w:rFonts w:asciiTheme="majorHAnsi" w:hAnsiTheme="majorHAnsi"/>
+          <w:lang w:val="en-US"/>
+        </w:rPr>
+        <w:t xml:space="preserve">Overall, the features work well. Subscriptions activate, stats update, booking flows nice, and design looks okay. Could add more tests or style later, but </w:t>
+      </w:r>
+      <w:proofErr w:type="gramStart"/>
+      <w:r>
+        <w:rPr>
+          <w:rFonts w:asciiTheme="majorHAnsi" w:hAnsiTheme="majorHAnsi"/>
+          <w:lang w:val="en-US"/>
+        </w:rPr>
+        <w:t>it’s</w:t>
+      </w:r>
+      <w:proofErr w:type="gramEnd"/>
+      <w:r>
+        <w:rPr>
+          <w:rFonts w:asciiTheme="majorHAnsi" w:hAnsiTheme="majorHAnsi"/>
+          <w:lang w:val="en-US"/>
+        </w:rPr>
+        <w:t xml:space="preserve"> solid now.</w:t>
+      </w:r>
     </w:p>
     <w:sectPr>
       <w:pgSz w:w="16838" w:h="11906" w:orient="landscape"/>
@@ -2459,6 +4468,7 @@
   <w:style w:type="character" w:default="1" w:styleId="a0">
     <w:name w:val="Default Paragraph Font"/>
     <w:uiPriority w:val="1"/>
+    <w:semiHidden/>
     <w:unhideWhenUsed/>
   </w:style>
   <w:style w:type="table" w:default="1" w:styleId="a1">
@@ -2597,6 +4607,47 @@
     <w:pPr>
       <w:spacing w:after="0" w:line="240" w:lineRule="auto"/>
     </w:pPr>
+  </w:style>
+  <w:style w:type="character" w:styleId="HTML">
+    <w:name w:val="HTML Code"/>
+    <w:basedOn w:val="a0"/>
+    <w:uiPriority w:val="99"/>
+    <w:semiHidden/>
+    <w:unhideWhenUsed/>
+    <w:rsid w:val="00911D0C"/>
+    <w:rPr>
+      <w:rFonts w:ascii="Courier New" w:eastAsia="Times New Roman" w:hAnsi="Courier New" w:cs="Courier New"/>
+      <w:sz w:val="20"/>
+      <w:szCs w:val="20"/>
+    </w:rPr>
+  </w:style>
+  <w:style w:type="character" w:styleId="a8">
+    <w:name w:val="Strong"/>
+    <w:basedOn w:val="a0"/>
+    <w:uiPriority w:val="22"/>
+    <w:qFormat/>
+    <w:rsid w:val="00911D0C"/>
+    <w:rPr>
+      <w:b/>
+      <w:bCs/>
+    </w:rPr>
+  </w:style>
+  <w:style w:type="paragraph" w:styleId="a9">
+    <w:name w:val="Normal (Web)"/>
+    <w:basedOn w:val="a"/>
+    <w:uiPriority w:val="99"/>
+    <w:semiHidden/>
+    <w:unhideWhenUsed/>
+    <w:rsid w:val="00CD3C03"/>
+    <w:pPr>
+      <w:spacing w:before="100" w:beforeAutospacing="1" w:after="100" w:afterAutospacing="1" w:line="240" w:lineRule="auto"/>
+    </w:pPr>
+    <w:rPr>
+      <w:rFonts w:ascii="Times New Roman" w:eastAsia="Times New Roman" w:hAnsi="Times New Roman" w:cs="Times New Roman"/>
+      <w:sz w:val="24"/>
+      <w:szCs w:val="24"/>
+      <w:lang w:val="ru-RU" w:eastAsia="ru-RU"/>
+    </w:rPr>
   </w:style>
 </w:styles>
 </file>
@@ -2812,6 +4863,7 @@
   <w:style w:type="character" w:default="1" w:styleId="a0">
     <w:name w:val="Default Paragraph Font"/>
     <w:uiPriority w:val="1"/>
+    <w:semiHidden/>
     <w:unhideWhenUsed/>
   </w:style>
   <w:style w:type="table" w:default="1" w:styleId="a1">
@@ -2950,6 +5002,47 @@
     <w:pPr>
       <w:spacing w:after="0" w:line="240" w:lineRule="auto"/>
     </w:pPr>
+  </w:style>
+  <w:style w:type="character" w:styleId="HTML">
+    <w:name w:val="HTML Code"/>
+    <w:basedOn w:val="a0"/>
+    <w:uiPriority w:val="99"/>
+    <w:semiHidden/>
+    <w:unhideWhenUsed/>
+    <w:rsid w:val="00911D0C"/>
+    <w:rPr>
+      <w:rFonts w:ascii="Courier New" w:eastAsia="Times New Roman" w:hAnsi="Courier New" w:cs="Courier New"/>
+      <w:sz w:val="20"/>
+      <w:szCs w:val="20"/>
+    </w:rPr>
+  </w:style>
+  <w:style w:type="character" w:styleId="a8">
+    <w:name w:val="Strong"/>
+    <w:basedOn w:val="a0"/>
+    <w:uiPriority w:val="22"/>
+    <w:qFormat/>
+    <w:rsid w:val="00911D0C"/>
+    <w:rPr>
+      <w:b/>
+      <w:bCs/>
+    </w:rPr>
+  </w:style>
+  <w:style w:type="paragraph" w:styleId="a9">
+    <w:name w:val="Normal (Web)"/>
+    <w:basedOn w:val="a"/>
+    <w:uiPriority w:val="99"/>
+    <w:semiHidden/>
+    <w:unhideWhenUsed/>
+    <w:rsid w:val="00CD3C03"/>
+    <w:pPr>
+      <w:spacing w:before="100" w:beforeAutospacing="1" w:after="100" w:afterAutospacing="1" w:line="240" w:lineRule="auto"/>
+    </w:pPr>
+    <w:rPr>
+      <w:rFonts w:ascii="Times New Roman" w:eastAsia="Times New Roman" w:hAnsi="Times New Roman" w:cs="Times New Roman"/>
+      <w:sz w:val="24"/>
+      <w:szCs w:val="24"/>
+      <w:lang w:val="ru-RU" w:eastAsia="ru-RU"/>
+    </w:rPr>
   </w:style>
 </w:styles>
 </file>

</xml_diff>